<commit_message>
just need to comment code and finalize analysis
</commit_message>
<xml_diff>
--- a/Northern California Food Desert Analysis.docx
+++ b/Northern California Food Desert Analysis.docx
@@ -5,7 +5,7 @@
     <w:p>
       <w:pPr>
         <w:rPr>
-          <w:rFonts w:ascii="Bell MT" w:hAnsi="Bell MT"/>
+          <w:rFonts w:ascii="Rockwell" w:hAnsi="Rockwell"/>
           <w:b/>
           <w:bCs/>
           <w:sz w:val="28"/>
@@ -14,7 +14,7 @@
       </w:pPr>
       <w:r>
         <w:rPr>
-          <w:rFonts w:ascii="Bell MT" w:hAnsi="Bell MT"/>
+          <w:rFonts w:ascii="Rockwell" w:hAnsi="Rockwell"/>
           <w:b/>
           <w:bCs/>
           <w:sz w:val="28"/>
@@ -26,7 +26,7 @@
     <w:p>
       <w:pPr>
         <w:rPr>
-          <w:rFonts w:ascii="Bell MT" w:hAnsi="Bell MT"/>
+          <w:rFonts w:ascii="Rockwell" w:hAnsi="Rockwell"/>
           <w:sz w:val="28"/>
           <w:szCs w:val="28"/>
         </w:rPr>
@@ -36,12 +36,16 @@
       <w:pPr>
         <w:jc w:val="right"/>
         <w:rPr>
-          <w:rFonts w:ascii="Bell MT" w:hAnsi="Bell MT"/>
-        </w:rPr>
-      </w:pPr>
-      <w:r>
-        <w:rPr>
-          <w:rFonts w:ascii="Bell MT" w:hAnsi="Bell MT"/>
+          <w:rFonts w:ascii="Rockwell" w:hAnsi="Rockwell"/>
+          <w:sz w:val="20"/>
+          <w:szCs w:val="20"/>
+        </w:rPr>
+      </w:pPr>
+      <w:r>
+        <w:rPr>
+          <w:rFonts w:ascii="Rockwell" w:hAnsi="Rockwell"/>
+          <w:sz w:val="20"/>
+          <w:szCs w:val="20"/>
         </w:rPr>
         <w:t>Payson Cushman</w:t>
       </w:r>
@@ -50,20 +54,26 @@
       <w:pPr>
         <w:jc w:val="right"/>
         <w:rPr>
-          <w:rFonts w:ascii="Bell MT" w:hAnsi="Bell MT"/>
+          <w:rFonts w:ascii="Rockwell" w:hAnsi="Rockwell"/>
+          <w:sz w:val="20"/>
+          <w:szCs w:val="20"/>
         </w:rPr>
       </w:pPr>
       <w:proofErr w:type="spellStart"/>
       <w:r>
         <w:rPr>
-          <w:rFonts w:ascii="Bell MT" w:hAnsi="Bell MT"/>
+          <w:rFonts w:ascii="Rockwell" w:hAnsi="Rockwell"/>
+          <w:sz w:val="20"/>
+          <w:szCs w:val="20"/>
         </w:rPr>
         <w:t>Vandrea</w:t>
       </w:r>
       <w:proofErr w:type="spellEnd"/>
       <w:r>
         <w:rPr>
-          <w:rFonts w:ascii="Bell MT" w:hAnsi="Bell MT"/>
+          <w:rFonts w:ascii="Rockwell" w:hAnsi="Rockwell"/>
+          <w:sz w:val="20"/>
+          <w:szCs w:val="20"/>
         </w:rPr>
         <w:t xml:space="preserve"> Foronda </w:t>
       </w:r>
@@ -72,26 +82,34 @@
       <w:pPr>
         <w:jc w:val="right"/>
         <w:rPr>
-          <w:rFonts w:ascii="Bell MT" w:hAnsi="Bell MT"/>
-        </w:rPr>
-      </w:pPr>
-      <w:r>
-        <w:rPr>
-          <w:rFonts w:ascii="Bell MT" w:hAnsi="Bell MT"/>
+          <w:rFonts w:ascii="Rockwell" w:hAnsi="Rockwell"/>
+          <w:sz w:val="20"/>
+          <w:szCs w:val="20"/>
+        </w:rPr>
+      </w:pPr>
+      <w:r>
+        <w:rPr>
+          <w:rFonts w:ascii="Rockwell" w:hAnsi="Rockwell"/>
+          <w:sz w:val="20"/>
+          <w:szCs w:val="20"/>
         </w:rPr>
         <w:t xml:space="preserve">Mina </w:t>
       </w:r>
       <w:proofErr w:type="spellStart"/>
       <w:r>
         <w:rPr>
-          <w:rFonts w:ascii="Bell MT" w:hAnsi="Bell MT"/>
+          <w:rFonts w:ascii="Rockwell" w:hAnsi="Rockwell"/>
+          <w:sz w:val="20"/>
+          <w:szCs w:val="20"/>
         </w:rPr>
         <w:t>Kemmer</w:t>
       </w:r>
       <w:proofErr w:type="spellEnd"/>
       <w:r>
         <w:rPr>
-          <w:rFonts w:ascii="Bell MT" w:hAnsi="Bell MT"/>
+          <w:rFonts w:ascii="Rockwell" w:hAnsi="Rockwell"/>
+          <w:sz w:val="20"/>
+          <w:szCs w:val="20"/>
         </w:rPr>
         <w:t>-Lee </w:t>
       </w:r>
@@ -99,40 +117,38 @@
     <w:p>
       <w:pPr>
         <w:rPr>
-          <w:rFonts w:ascii="Bell MT" w:hAnsi="Bell MT"/>
-        </w:rPr>
-      </w:pPr>
-    </w:p>
-    <w:p>
-      <w:pPr>
-        <w:rPr>
-          <w:rFonts w:ascii="Bell MT" w:hAnsi="Bell MT" w:cs="Calibri (Body)"/>
+          <w:rFonts w:ascii="Rockwell" w:hAnsi="Rockwell"/>
+        </w:rPr>
+      </w:pPr>
+    </w:p>
+    <w:p>
+      <w:pPr>
+        <w:rPr>
+          <w:rFonts w:ascii="Rockwell" w:hAnsi="Rockwell" w:cs="Calibri (Body)"/>
+        </w:rPr>
+      </w:pPr>
+    </w:p>
+    <w:p>
+      <w:pPr>
+        <w:rPr>
+          <w:rFonts w:ascii="Rockwell" w:hAnsi="Rockwell" w:cstheme="minorHAnsi"/>
           <w:sz w:val="28"/>
           <w:szCs w:val="28"/>
         </w:rPr>
       </w:pPr>
-    </w:p>
-    <w:p>
-      <w:pPr>
-        <w:rPr>
-          <w:rFonts w:ascii="Bell MT" w:hAnsi="Bell MT" w:cstheme="minorHAnsi"/>
+      <w:r>
+        <w:rPr>
+          <w:rFonts w:ascii="Rockwell" w:hAnsi="Rockwell" w:cstheme="minorHAnsi"/>
           <w:sz w:val="28"/>
           <w:szCs w:val="28"/>
         </w:rPr>
-      </w:pPr>
-      <w:r>
-        <w:rPr>
-          <w:rFonts w:ascii="Bell MT" w:hAnsi="Bell MT" w:cstheme="minorHAnsi"/>
-          <w:sz w:val="28"/>
-          <w:szCs w:val="28"/>
-        </w:rPr>
         <w:t>Summary:</w:t>
       </w:r>
     </w:p>
     <w:p>
       <w:pPr>
         <w:rPr>
-          <w:rFonts w:ascii="Bell MT" w:hAnsi="Bell MT" w:cstheme="minorHAnsi"/>
+          <w:rFonts w:ascii="Rockwell" w:hAnsi="Rockwell" w:cstheme="minorHAnsi"/>
           <w:color w:val="231F20"/>
         </w:rPr>
       </w:pPr>
@@ -140,19 +156,19 @@
     <w:p>
       <w:pPr>
         <w:rPr>
-          <w:rFonts w:ascii="Bell MT" w:hAnsi="Bell MT" w:cstheme="minorHAnsi"/>
-        </w:rPr>
-      </w:pPr>
-      <w:r>
-        <w:rPr>
-          <w:rFonts w:ascii="Bell MT" w:hAnsi="Bell MT" w:cstheme="minorHAnsi"/>
+          <w:rFonts w:ascii="Rockwell" w:hAnsi="Rockwell" w:cstheme="minorHAnsi"/>
+        </w:rPr>
+      </w:pPr>
+      <w:r>
+        <w:rPr>
+          <w:rFonts w:ascii="Rockwell" w:hAnsi="Rockwell" w:cstheme="minorHAnsi"/>
           <w:color w:val="231F20"/>
         </w:rPr>
         <w:t xml:space="preserve">Food deserts are regions where people have limited access to healthful and affordable food. This may be due to having a low income or having to travel farther to find healthful food options. </w:t>
       </w:r>
       <w:r>
         <w:rPr>
-          <w:rFonts w:ascii="Bell MT" w:hAnsi="Bell MT" w:cstheme="minorHAnsi"/>
+          <w:rFonts w:ascii="Rockwell" w:hAnsi="Rockwell" w:cstheme="minorHAnsi"/>
           <w:color w:val="000000"/>
           <w:shd w:val="clear" w:color="auto" w:fill="FFFFFF"/>
         </w:rPr>
@@ -161,7 +177,7 @@
       <w:r>
         <w:rPr>
           <w:rStyle w:val="FootnoteReference"/>
-          <w:rFonts w:ascii="Bell MT" w:hAnsi="Bell MT" w:cstheme="minorHAnsi"/>
+          <w:rFonts w:ascii="Rockwell" w:hAnsi="Rockwell" w:cstheme="minorHAnsi"/>
           <w:color w:val="000000"/>
           <w:shd w:val="clear" w:color="auto" w:fill="FFFFFF"/>
         </w:rPr>
@@ -169,7 +185,7 @@
       </w:r>
       <w:r>
         <w:rPr>
-          <w:rFonts w:ascii="Bell MT" w:hAnsi="Bell MT" w:cstheme="minorHAnsi"/>
+          <w:rFonts w:ascii="Rockwell" w:hAnsi="Rockwell" w:cstheme="minorHAnsi"/>
           <w:color w:val="000000"/>
           <w:shd w:val="clear" w:color="auto" w:fill="FFFFFF"/>
         </w:rPr>
@@ -177,19 +193,19 @@
       </w:r>
       <w:r>
         <w:rPr>
-          <w:rFonts w:ascii="Bell MT" w:hAnsi="Bell MT" w:cstheme="minorHAnsi"/>
+          <w:rFonts w:ascii="Rockwell" w:hAnsi="Rockwell" w:cstheme="minorHAnsi"/>
         </w:rPr>
         <w:t xml:space="preserve">In this report, we examine the socioeconomic and demographic characteristics of these tracts to see how they differ from </w:t>
       </w:r>
       <w:r>
         <w:rPr>
-          <w:rFonts w:ascii="Bell MT" w:hAnsi="Bell MT" w:cstheme="minorHAnsi"/>
+          <w:rFonts w:ascii="Rockwell" w:hAnsi="Rockwell" w:cstheme="minorHAnsi"/>
         </w:rPr>
         <w:t>county to county in Northern California</w:t>
       </w:r>
       <w:r>
         <w:rPr>
-          <w:rFonts w:ascii="Bell MT" w:hAnsi="Bell MT" w:cstheme="minorHAnsi"/>
+          <w:rFonts w:ascii="Rockwell" w:hAnsi="Rockwell" w:cstheme="minorHAnsi"/>
         </w:rPr>
         <w:t>.</w:t>
       </w:r>
@@ -197,104 +213,104 @@
     <w:p>
       <w:pPr>
         <w:rPr>
-          <w:rFonts w:ascii="Bell MT" w:hAnsi="Bell MT" w:cstheme="minorHAnsi"/>
-        </w:rPr>
-      </w:pPr>
-    </w:p>
-    <w:p>
-      <w:pPr>
-        <w:rPr>
-          <w:rFonts w:ascii="Bell MT" w:hAnsi="Bell MT" w:cstheme="minorHAnsi"/>
-        </w:rPr>
-      </w:pPr>
-    </w:p>
-    <w:p>
-      <w:pPr>
-        <w:rPr>
-          <w:rFonts w:ascii="Bell MT" w:hAnsi="Bell MT" w:cstheme="minorHAnsi"/>
-        </w:rPr>
-      </w:pPr>
-      <w:r>
-        <w:rPr>
-          <w:rFonts w:ascii="Bell MT" w:hAnsi="Bell MT" w:cstheme="minorHAnsi"/>
+          <w:rFonts w:ascii="Rockwell" w:hAnsi="Rockwell" w:cstheme="minorHAnsi"/>
+        </w:rPr>
+      </w:pPr>
+    </w:p>
+    <w:p>
+      <w:pPr>
+        <w:rPr>
+          <w:rFonts w:ascii="Rockwell" w:hAnsi="Rockwell" w:cstheme="minorHAnsi"/>
+        </w:rPr>
+      </w:pPr>
+    </w:p>
+    <w:p>
+      <w:pPr>
+        <w:rPr>
+          <w:rFonts w:ascii="Rockwell" w:hAnsi="Rockwell" w:cstheme="minorHAnsi"/>
+        </w:rPr>
+      </w:pPr>
+      <w:r>
+        <w:rPr>
+          <w:rFonts w:ascii="Rockwell" w:hAnsi="Rockwell" w:cstheme="minorHAnsi"/>
         </w:rPr>
         <w:t>In our analysis</w:t>
       </w:r>
       <w:r>
         <w:rPr>
-          <w:rFonts w:ascii="Bell MT" w:hAnsi="Bell MT" w:cstheme="minorHAnsi"/>
+          <w:rFonts w:ascii="Rockwell" w:hAnsi="Rockwell" w:cstheme="minorHAnsi"/>
         </w:rPr>
         <w:t xml:space="preserve">, </w:t>
       </w:r>
       <w:r>
         <w:rPr>
-          <w:rFonts w:ascii="Bell MT" w:hAnsi="Bell MT" w:cstheme="minorHAnsi"/>
+          <w:rFonts w:ascii="Rockwell" w:hAnsi="Rockwell" w:cstheme="minorHAnsi"/>
         </w:rPr>
         <w:t xml:space="preserve">high </w:t>
       </w:r>
       <w:r>
         <w:rPr>
-          <w:rFonts w:ascii="Bell MT" w:hAnsi="Bell MT" w:cstheme="minorHAnsi"/>
+          <w:rFonts w:ascii="Rockwell" w:hAnsi="Rockwell" w:cstheme="minorHAnsi"/>
         </w:rPr>
         <w:t>food desert</w:t>
       </w:r>
       <w:r>
         <w:rPr>
-          <w:rFonts w:ascii="Bell MT" w:hAnsi="Bell MT" w:cstheme="minorHAnsi"/>
+          <w:rFonts w:ascii="Rockwell" w:hAnsi="Rockwell" w:cstheme="minorHAnsi"/>
         </w:rPr>
         <w:t xml:space="preserve"> scores </w:t>
       </w:r>
       <w:r>
         <w:rPr>
-          <w:rFonts w:ascii="Bell MT" w:hAnsi="Bell MT" w:cstheme="minorHAnsi"/>
+          <w:rFonts w:ascii="Rockwell" w:hAnsi="Rockwell" w:cstheme="minorHAnsi"/>
         </w:rPr>
         <w:t>in Northern California</w:t>
       </w:r>
       <w:r>
         <w:rPr>
-          <w:rFonts w:ascii="Bell MT" w:hAnsi="Bell MT" w:cstheme="minorHAnsi"/>
+          <w:rFonts w:ascii="Rockwell" w:hAnsi="Rockwell" w:cstheme="minorHAnsi"/>
         </w:rPr>
         <w:t xml:space="preserve"> tend to</w:t>
       </w:r>
       <w:r>
         <w:rPr>
-          <w:rFonts w:ascii="Bell MT" w:hAnsi="Bell MT" w:cstheme="minorHAnsi"/>
+          <w:rFonts w:ascii="Rockwell" w:hAnsi="Rockwell" w:cstheme="minorHAnsi"/>
         </w:rPr>
         <w:t xml:space="preserve"> come from counties</w:t>
       </w:r>
       <w:r>
         <w:rPr>
-          <w:rFonts w:ascii="Bell MT" w:hAnsi="Bell MT" w:cstheme="minorHAnsi"/>
+          <w:rFonts w:ascii="Rockwell" w:hAnsi="Rockwell" w:cstheme="minorHAnsi"/>
         </w:rPr>
         <w:t xml:space="preserve"> </w:t>
       </w:r>
       <w:r>
         <w:rPr>
-          <w:rFonts w:ascii="Bell MT" w:hAnsi="Bell MT" w:cstheme="minorHAnsi"/>
+          <w:rFonts w:ascii="Rockwell" w:hAnsi="Rockwell" w:cstheme="minorHAnsi"/>
         </w:rPr>
         <w:t>with</w:t>
       </w:r>
       <w:r>
         <w:rPr>
-          <w:rFonts w:ascii="Bell MT" w:hAnsi="Bell MT" w:cstheme="minorHAnsi"/>
+          <w:rFonts w:ascii="Rockwell" w:hAnsi="Rockwell" w:cstheme="minorHAnsi"/>
         </w:rPr>
         <w:t xml:space="preserve"> smaller populations,</w:t>
       </w:r>
       <w:r>
         <w:rPr>
-          <w:rFonts w:ascii="Bell MT" w:hAnsi="Bell MT" w:cstheme="minorHAnsi"/>
+          <w:rFonts w:ascii="Rockwell" w:hAnsi="Rockwell" w:cstheme="minorHAnsi"/>
         </w:rPr>
         <w:t xml:space="preserve"> are more rural, from counties with population loss, and</w:t>
       </w:r>
       <w:r>
         <w:rPr>
-          <w:rFonts w:ascii="Bell MT" w:hAnsi="Bell MT" w:cstheme="minorHAnsi"/>
+          <w:rFonts w:ascii="Rockwell" w:hAnsi="Rockwell" w:cstheme="minorHAnsi"/>
         </w:rPr>
         <w:t xml:space="preserve"> lower incomes</w:t>
       </w:r>
       <w:r>
         <w:rPr>
-          <w:rFonts w:ascii="Bell MT" w:hAnsi="Bell MT" w:cstheme="minorHAnsi"/>
+          <w:rFonts w:ascii="Rockwell" w:hAnsi="Rockwell" w:cstheme="minorHAnsi"/>
         </w:rPr>
         <w:t>.</w:t>
       </w:r>
@@ -302,116 +318,116 @@
     <w:p>
       <w:pPr>
         <w:rPr>
-          <w:rFonts w:ascii="Bell MT" w:hAnsi="Bell MT" w:cstheme="minorHAnsi"/>
-        </w:rPr>
-      </w:pPr>
-    </w:p>
-    <w:p>
-      <w:pPr>
-        <w:rPr>
-          <w:rFonts w:ascii="Bell MT" w:hAnsi="Bell MT" w:cstheme="minorHAnsi"/>
-        </w:rPr>
-      </w:pPr>
-    </w:p>
-    <w:p>
-      <w:pPr>
-        <w:rPr>
-          <w:rFonts w:ascii="Bell MT" w:hAnsi="Bell MT" w:cstheme="minorHAnsi"/>
-        </w:rPr>
-      </w:pPr>
-      <w:r>
-        <w:rPr>
-          <w:rFonts w:ascii="Bell MT" w:hAnsi="Bell MT" w:cstheme="minorHAnsi"/>
+          <w:rFonts w:ascii="Rockwell" w:hAnsi="Rockwell" w:cstheme="minorHAnsi"/>
+        </w:rPr>
+      </w:pPr>
+    </w:p>
+    <w:p>
+      <w:pPr>
+        <w:rPr>
+          <w:rFonts w:ascii="Rockwell" w:hAnsi="Rockwell" w:cstheme="minorHAnsi"/>
+        </w:rPr>
+      </w:pPr>
+    </w:p>
+    <w:p>
+      <w:pPr>
+        <w:rPr>
+          <w:rFonts w:ascii="Rockwell" w:hAnsi="Rockwell" w:cstheme="minorHAnsi"/>
+        </w:rPr>
+      </w:pPr>
+      <w:r>
+        <w:rPr>
+          <w:rFonts w:ascii="Rockwell" w:hAnsi="Rockwell" w:cstheme="minorHAnsi"/>
         </w:rPr>
         <w:t>Census tracts with</w:t>
       </w:r>
       <w:r>
         <w:rPr>
-          <w:rFonts w:ascii="Bell MT" w:hAnsi="Bell MT" w:cstheme="minorHAnsi"/>
+          <w:rFonts w:ascii="Rockwell" w:hAnsi="Rockwell" w:cstheme="minorHAnsi"/>
         </w:rPr>
         <w:t xml:space="preserve"> a greater population of families with</w:t>
       </w:r>
       <w:r>
         <w:rPr>
-          <w:rFonts w:ascii="Bell MT" w:hAnsi="Bell MT" w:cstheme="minorHAnsi"/>
+          <w:rFonts w:ascii="Rockwell" w:hAnsi="Rockwell" w:cstheme="minorHAnsi"/>
         </w:rPr>
         <w:t xml:space="preserve"> </w:t>
       </w:r>
       <w:r>
         <w:rPr>
-          <w:rFonts w:ascii="Bell MT" w:hAnsi="Bell MT" w:cstheme="minorHAnsi"/>
+          <w:rFonts w:ascii="Rockwell" w:hAnsi="Rockwell" w:cstheme="minorHAnsi"/>
         </w:rPr>
         <w:t>lower incomes</w:t>
       </w:r>
       <w:r>
         <w:rPr>
-          <w:rFonts w:ascii="Bell MT" w:hAnsi="Bell MT" w:cstheme="minorHAnsi"/>
+          <w:rFonts w:ascii="Rockwell" w:hAnsi="Rockwell" w:cstheme="minorHAnsi"/>
         </w:rPr>
         <w:t xml:space="preserve"> are more likely to be food deserts </w:t>
       </w:r>
       <w:r>
         <w:rPr>
-          <w:rFonts w:ascii="Bell MT" w:hAnsi="Bell MT" w:cstheme="minorHAnsi"/>
+          <w:rFonts w:ascii="Rockwell" w:hAnsi="Rockwell" w:cstheme="minorHAnsi"/>
         </w:rPr>
         <w:t>but, in our analysis,</w:t>
       </w:r>
       <w:r>
         <w:rPr>
-          <w:rFonts w:ascii="Bell MT" w:hAnsi="Bell MT" w:cstheme="minorHAnsi"/>
+          <w:rFonts w:ascii="Rockwell" w:hAnsi="Rockwell" w:cstheme="minorHAnsi"/>
         </w:rPr>
         <w:t xml:space="preserve"> otherwise similar low-income census </w:t>
       </w:r>
       <w:r>
         <w:rPr>
-          <w:rFonts w:ascii="Bell MT" w:hAnsi="Bell MT" w:cstheme="minorHAnsi"/>
+          <w:rFonts w:ascii="Rockwell" w:hAnsi="Rockwell" w:cstheme="minorHAnsi"/>
         </w:rPr>
         <w:t>counties</w:t>
       </w:r>
       <w:r>
         <w:rPr>
-          <w:rFonts w:ascii="Bell MT" w:hAnsi="Bell MT" w:cstheme="minorHAnsi"/>
+          <w:rFonts w:ascii="Rockwell" w:hAnsi="Rockwell" w:cstheme="minorHAnsi"/>
         </w:rPr>
         <w:t xml:space="preserve"> in rural </w:t>
       </w:r>
       <w:r>
         <w:rPr>
-          <w:rFonts w:ascii="Bell MT" w:hAnsi="Bell MT" w:cstheme="minorHAnsi"/>
+          <w:rFonts w:ascii="Rockwell" w:hAnsi="Rockwell" w:cstheme="minorHAnsi"/>
         </w:rPr>
         <w:t>areas had higher low access scores than counties with</w:t>
       </w:r>
       <w:r>
         <w:rPr>
-          <w:rFonts w:ascii="Bell MT" w:hAnsi="Bell MT" w:cstheme="minorHAnsi"/>
+          <w:rFonts w:ascii="Rockwell" w:hAnsi="Rockwell" w:cstheme="minorHAnsi"/>
         </w:rPr>
         <w:t xml:space="preserve"> very dense </w:t>
       </w:r>
       <w:r>
         <w:rPr>
-          <w:rFonts w:ascii="Bell MT" w:hAnsi="Bell MT" w:cstheme="minorHAnsi"/>
+          <w:rFonts w:ascii="Rockwell" w:hAnsi="Rockwell" w:cstheme="minorHAnsi"/>
         </w:rPr>
         <w:t xml:space="preserve">and </w:t>
       </w:r>
       <w:r>
         <w:rPr>
-          <w:rFonts w:ascii="Bell MT" w:hAnsi="Bell MT" w:cstheme="minorHAnsi"/>
+          <w:rFonts w:ascii="Rockwell" w:hAnsi="Rockwell" w:cstheme="minorHAnsi"/>
         </w:rPr>
         <w:t>highly populated</w:t>
       </w:r>
       <w:r>
         <w:rPr>
-          <w:rFonts w:ascii="Bell MT" w:hAnsi="Bell MT" w:cstheme="minorHAnsi"/>
+          <w:rFonts w:ascii="Rockwell" w:hAnsi="Rockwell" w:cstheme="minorHAnsi"/>
         </w:rPr>
         <w:t xml:space="preserve"> </w:t>
       </w:r>
       <w:r>
         <w:rPr>
-          <w:rFonts w:ascii="Bell MT" w:hAnsi="Bell MT" w:cstheme="minorHAnsi"/>
+          <w:rFonts w:ascii="Rockwell" w:hAnsi="Rockwell" w:cstheme="minorHAnsi"/>
         </w:rPr>
         <w:t xml:space="preserve">urban areas. </w:t>
       </w:r>
       <w:r>
         <w:rPr>
-          <w:rFonts w:ascii="Bell MT" w:hAnsi="Bell MT" w:cstheme="minorHAnsi"/>
+          <w:rFonts w:ascii="Rockwell" w:hAnsi="Rockwell" w:cstheme="minorHAnsi"/>
         </w:rPr>
         <w:t xml:space="preserve">Further, counties with smaller populations and/or with population loss, saw on average, higher decreases of access to healthy food options. </w:t>
       </w:r>
@@ -419,56 +435,56 @@
     <w:p>
       <w:pPr>
         <w:rPr>
-          <w:rFonts w:ascii="Bell MT" w:hAnsi="Bell MT" w:cstheme="minorHAnsi"/>
-        </w:rPr>
-      </w:pPr>
-    </w:p>
-    <w:p>
-      <w:pPr>
-        <w:rPr>
-          <w:rFonts w:ascii="Bell MT" w:hAnsi="Bell MT" w:cstheme="minorHAnsi"/>
-        </w:rPr>
-      </w:pPr>
-    </w:p>
-    <w:p>
-      <w:pPr>
-        <w:rPr>
-          <w:rFonts w:ascii="Bell MT" w:hAnsi="Bell MT" w:cstheme="minorHAnsi"/>
-        </w:rPr>
-      </w:pPr>
-      <w:r>
-        <w:rPr>
-          <w:rFonts w:ascii="Bell MT" w:hAnsi="Bell MT" w:cstheme="minorHAnsi"/>
+          <w:rFonts w:ascii="Rockwell" w:hAnsi="Rockwell" w:cstheme="minorHAnsi"/>
+        </w:rPr>
+      </w:pPr>
+    </w:p>
+    <w:p>
+      <w:pPr>
+        <w:rPr>
+          <w:rFonts w:ascii="Rockwell" w:hAnsi="Rockwell" w:cstheme="minorHAnsi"/>
+        </w:rPr>
+      </w:pPr>
+    </w:p>
+    <w:p>
+      <w:pPr>
+        <w:rPr>
+          <w:rFonts w:ascii="Rockwell" w:hAnsi="Rockwell" w:cstheme="minorHAnsi"/>
+        </w:rPr>
+      </w:pPr>
+      <w:r>
+        <w:rPr>
+          <w:rFonts w:ascii="Rockwell" w:hAnsi="Rockwell" w:cstheme="minorHAnsi"/>
         </w:rPr>
         <w:t>Overall, of the 25 counties on which we focused, there were only 5 counties that saw a significant decrease</w:t>
       </w:r>
       <w:r>
         <w:rPr>
-          <w:rFonts w:ascii="Bell MT" w:hAnsi="Bell MT" w:cstheme="minorHAnsi"/>
+          <w:rFonts w:ascii="Rockwell" w:hAnsi="Rockwell" w:cstheme="minorHAnsi"/>
         </w:rPr>
         <w:t xml:space="preserve"> (over 3%)</w:t>
       </w:r>
       <w:r>
         <w:rPr>
-          <w:rFonts w:ascii="Bell MT" w:hAnsi="Bell MT" w:cstheme="minorHAnsi"/>
+          <w:rFonts w:ascii="Rockwell" w:hAnsi="Rockwell" w:cstheme="minorHAnsi"/>
         </w:rPr>
         <w:t xml:space="preserve"> in access</w:t>
       </w:r>
       <w:r>
         <w:rPr>
-          <w:rFonts w:ascii="Bell MT" w:hAnsi="Bell MT" w:cstheme="minorHAnsi"/>
+          <w:rFonts w:ascii="Rockwell" w:hAnsi="Rockwell" w:cstheme="minorHAnsi"/>
         </w:rPr>
         <w:t>, most of them rural</w:t>
       </w:r>
       <w:r>
         <w:rPr>
-          <w:rFonts w:ascii="Bell MT" w:hAnsi="Bell MT" w:cstheme="minorHAnsi"/>
+          <w:rFonts w:ascii="Rockwell" w:hAnsi="Rockwell" w:cstheme="minorHAnsi"/>
         </w:rPr>
         <w:t xml:space="preserve"> or agricultural</w:t>
       </w:r>
       <w:r>
         <w:rPr>
-          <w:rFonts w:ascii="Bell MT" w:hAnsi="Bell MT" w:cstheme="minorHAnsi"/>
+          <w:rFonts w:ascii="Rockwell" w:hAnsi="Rockwell" w:cstheme="minorHAnsi"/>
         </w:rPr>
         <w:t xml:space="preserve">. </w:t>
       </w:r>
@@ -847,21 +863,21 @@
     <w:p>
       <w:pPr>
         <w:rPr>
-          <w:rFonts w:ascii="Bell MT" w:hAnsi="Bell MT"/>
+          <w:rFonts w:ascii="Rockwell" w:hAnsi="Rockwell"/>
         </w:rPr>
       </w:pPr>
       <w:hyperlink r:id="rId6" w:history="1">
         <w:r>
           <w:rPr>
             <w:rStyle w:val="Hyperlink"/>
-            <w:rFonts w:ascii="Bell MT" w:hAnsi="Bell MT"/>
+            <w:rFonts w:ascii="Rockwell" w:hAnsi="Rockwell"/>
           </w:rPr>
           <w:t>Map of Deserts</w:t>
         </w:r>
       </w:hyperlink>
       <w:r>
         <w:rPr>
-          <w:rFonts w:ascii="Bell MT" w:hAnsi="Bell MT"/>
+          <w:rFonts w:ascii="Rockwell" w:hAnsi="Rockwell"/>
         </w:rPr>
         <w:t xml:space="preserve"> </w:t>
       </w:r>
@@ -869,68 +885,67 @@
     <w:p>
       <w:pPr>
         <w:rPr>
-          <w:rFonts w:ascii="Bell MT" w:hAnsi="Bell MT"/>
-        </w:rPr>
-      </w:pPr>
-    </w:p>
-    <w:p>
-      <w:pPr>
-        <w:rPr>
-          <w:rFonts w:ascii="Bell MT" w:hAnsi="Bell MT"/>
-        </w:rPr>
-      </w:pPr>
-      <w:r>
-        <w:rPr>
-          <w:rFonts w:ascii="Bell MT" w:hAnsi="Bell MT"/>
+          <w:rFonts w:ascii="Rockwell" w:hAnsi="Rockwell"/>
+        </w:rPr>
+      </w:pPr>
+    </w:p>
+    <w:p>
+      <w:pPr>
+        <w:rPr>
+          <w:rFonts w:ascii="Rockwell" w:hAnsi="Rockwell"/>
+        </w:rPr>
+      </w:pPr>
+      <w:r>
+        <w:rPr>
+          <w:rFonts w:ascii="Rockwell" w:hAnsi="Rockwell"/>
         </w:rPr>
         <w:t>At the start of our analysis, w</w:t>
       </w:r>
       <w:r>
         <w:rPr>
-          <w:rFonts w:ascii="Bell MT" w:hAnsi="Bell MT"/>
+          <w:rFonts w:ascii="Rockwell" w:hAnsi="Rockwell"/>
         </w:rPr>
         <w:t xml:space="preserve">e expected </w:t>
       </w:r>
       <w:r>
         <w:rPr>
-          <w:rFonts w:ascii="Bell MT" w:hAnsi="Bell MT"/>
+          <w:rFonts w:ascii="Rockwell" w:hAnsi="Rockwell"/>
         </w:rPr>
         <w:t>that</w:t>
       </w:r>
       <w:r>
         <w:rPr>
-          <w:rFonts w:ascii="Bell MT" w:hAnsi="Bell MT"/>
+          <w:rFonts w:ascii="Rockwell" w:hAnsi="Rockwell"/>
         </w:rPr>
         <w:t xml:space="preserve"> as access decreased, fast food options would </w:t>
       </w:r>
       <w:r>
         <w:rPr>
-          <w:rFonts w:ascii="Bell MT" w:hAnsi="Bell MT"/>
+          <w:rFonts w:ascii="Rockwell" w:hAnsi="Rockwell"/>
         </w:rPr>
         <w:t>flourish and grocery stores to suffer</w:t>
       </w:r>
       <w:r>
         <w:rPr>
-          <w:rFonts w:ascii="Bell MT" w:hAnsi="Bell MT"/>
+          <w:rFonts w:ascii="Rockwell" w:hAnsi="Rockwell"/>
         </w:rPr>
         <w:t xml:space="preserve">, health problems would be persistent, and that </w:t>
       </w:r>
       <w:r>
         <w:rPr>
-          <w:rFonts w:ascii="Bell MT" w:hAnsi="Bell MT"/>
-        </w:rPr>
-        <w:lastRenderedPageBreak/>
+          <w:rFonts w:ascii="Rockwell" w:hAnsi="Rockwell"/>
+        </w:rPr>
         <w:t>demographics would be one of the largest determining factors. We found the results of our analysis to be more nuanced. Negative health indicators were more determined by income than by limited ability to source healthy food.  While demographics were indeed important variables, the population’s income and geography were</w:t>
       </w:r>
       <w:r>
         <w:rPr>
-          <w:rFonts w:ascii="Bell MT" w:hAnsi="Bell MT"/>
+          <w:rFonts w:ascii="Rockwell" w:hAnsi="Rockwell"/>
         </w:rPr>
         <w:t xml:space="preserve"> the more</w:t>
       </w:r>
       <w:r>
         <w:rPr>
-          <w:rFonts w:ascii="Bell MT" w:hAnsi="Bell MT"/>
+          <w:rFonts w:ascii="Rockwell" w:hAnsi="Rockwell"/>
         </w:rPr>
         <w:t xml:space="preserve"> conspicuous determinates of a county’s low access score. </w:t>
       </w:r>
@@ -938,7 +953,7 @@
     <w:p>
       <w:pPr>
         <w:rPr>
-          <w:rFonts w:ascii="Bell MT" w:hAnsi="Bell MT"/>
+          <w:rFonts w:ascii="Rockwell" w:hAnsi="Rockwell"/>
           <w:sz w:val="28"/>
           <w:szCs w:val="28"/>
         </w:rPr>
@@ -947,14 +962,14 @@
     <w:p>
       <w:pPr>
         <w:rPr>
-          <w:rFonts w:ascii="Bell MT" w:hAnsi="Bell MT"/>
+          <w:rFonts w:ascii="Rockwell" w:hAnsi="Rockwell"/>
           <w:sz w:val="28"/>
           <w:szCs w:val="28"/>
         </w:rPr>
       </w:pPr>
       <w:r>
         <w:rPr>
-          <w:rFonts w:ascii="Bell MT" w:hAnsi="Bell MT"/>
+          <w:rFonts w:ascii="Rockwell" w:hAnsi="Rockwell"/>
           <w:sz w:val="28"/>
           <w:szCs w:val="28"/>
         </w:rPr>
@@ -964,165 +979,165 @@
     <w:p>
       <w:pPr>
         <w:rPr>
-          <w:rFonts w:ascii="Bell MT" w:hAnsi="Bell MT"/>
-        </w:rPr>
-      </w:pPr>
-    </w:p>
-    <w:p>
-      <w:pPr>
-        <w:rPr>
-          <w:rFonts w:ascii="Bell MT" w:hAnsi="Bell MT"/>
-        </w:rPr>
-      </w:pPr>
-      <w:r>
-        <w:rPr>
-          <w:rFonts w:ascii="Bell MT" w:hAnsi="Bell MT"/>
+          <w:rFonts w:ascii="Rockwell" w:hAnsi="Rockwell"/>
+        </w:rPr>
+      </w:pPr>
+    </w:p>
+    <w:p>
+      <w:pPr>
+        <w:rPr>
+          <w:rFonts w:ascii="Rockwell" w:hAnsi="Rockwell"/>
+        </w:rPr>
+      </w:pPr>
+      <w:r>
+        <w:rPr>
+          <w:rFonts w:ascii="Rockwell" w:hAnsi="Rockwell"/>
         </w:rPr>
         <w:t xml:space="preserve">First, the </w:t>
       </w:r>
       <w:r>
         <w:rPr>
-          <w:rFonts w:ascii="Bell MT" w:hAnsi="Bell MT"/>
+          <w:rFonts w:ascii="Rockwell" w:hAnsi="Rockwell"/>
         </w:rPr>
         <w:t>data sets</w:t>
       </w:r>
       <w:r>
         <w:rPr>
-          <w:rFonts w:ascii="Bell MT" w:hAnsi="Bell MT"/>
+          <w:rFonts w:ascii="Rockwell" w:hAnsi="Rockwell"/>
         </w:rPr>
         <w:t xml:space="preserve"> we used </w:t>
       </w:r>
       <w:r>
         <w:rPr>
-          <w:rFonts w:ascii="Bell MT" w:hAnsi="Bell MT"/>
+          <w:rFonts w:ascii="Rockwell" w:hAnsi="Rockwell"/>
         </w:rPr>
         <w:t>provided data at the</w:t>
       </w:r>
       <w:r>
         <w:rPr>
-          <w:rFonts w:ascii="Bell MT" w:hAnsi="Bell MT"/>
+          <w:rFonts w:ascii="Rockwell" w:hAnsi="Rockwell"/>
         </w:rPr>
         <w:t xml:space="preserve"> county </w:t>
       </w:r>
       <w:r>
         <w:rPr>
-          <w:rFonts w:ascii="Bell MT" w:hAnsi="Bell MT"/>
+          <w:rFonts w:ascii="Rockwell" w:hAnsi="Rockwell"/>
         </w:rPr>
         <w:t>level,</w:t>
       </w:r>
       <w:r>
         <w:rPr>
-          <w:rFonts w:ascii="Bell MT" w:hAnsi="Bell MT"/>
+          <w:rFonts w:ascii="Rockwell" w:hAnsi="Rockwell"/>
         </w:rPr>
         <w:t xml:space="preserve"> so this does not preclude areas with otherwise “good” food desert scores from </w:t>
       </w:r>
       <w:r>
         <w:rPr>
-          <w:rFonts w:ascii="Bell MT" w:hAnsi="Bell MT"/>
+          <w:rFonts w:ascii="Rockwell" w:hAnsi="Rockwell"/>
         </w:rPr>
         <w:t>containing</w:t>
       </w:r>
       <w:r>
         <w:rPr>
-          <w:rFonts w:ascii="Bell MT" w:hAnsi="Bell MT"/>
+          <w:rFonts w:ascii="Rockwell" w:hAnsi="Rockwell"/>
         </w:rPr>
         <w:t xml:space="preserve"> multiple areas or tracts where food deserts are present. Also, we focused ou</w:t>
       </w:r>
       <w:r>
         <w:rPr>
-          <w:rFonts w:ascii="Bell MT" w:hAnsi="Bell MT"/>
+          <w:rFonts w:ascii="Rockwell" w:hAnsi="Rockwell"/>
         </w:rPr>
         <w:t>r</w:t>
       </w:r>
       <w:r>
         <w:rPr>
-          <w:rFonts w:ascii="Bell MT" w:hAnsi="Bell MT"/>
+          <w:rFonts w:ascii="Rockwell" w:hAnsi="Rockwell"/>
         </w:rPr>
         <w:t xml:space="preserve"> analysis Northern California. </w:t>
       </w:r>
       <w:r>
         <w:rPr>
-          <w:rFonts w:ascii="Bell MT" w:hAnsi="Bell MT"/>
+          <w:rFonts w:ascii="Rockwell" w:hAnsi="Rockwell"/>
         </w:rPr>
         <w:t>Consequently,</w:t>
       </w:r>
       <w:r>
         <w:rPr>
-          <w:rFonts w:ascii="Bell MT" w:hAnsi="Bell MT"/>
+          <w:rFonts w:ascii="Rockwell" w:hAnsi="Rockwell"/>
         </w:rPr>
         <w:t xml:space="preserve"> while there may be moderate or even high </w:t>
       </w:r>
       <w:r>
         <w:rPr>
-          <w:rFonts w:ascii="Bell MT" w:hAnsi="Bell MT"/>
+          <w:rFonts w:ascii="Rockwell" w:hAnsi="Rockwell"/>
         </w:rPr>
         <w:t xml:space="preserve">correlations between, for example low access scores and </w:t>
       </w:r>
       <w:r>
         <w:rPr>
-          <w:rFonts w:ascii="Bell MT" w:hAnsi="Bell MT"/>
+          <w:rFonts w:ascii="Rockwell" w:hAnsi="Rockwell"/>
         </w:rPr>
         <w:t>low-</w:t>
       </w:r>
       <w:r>
         <w:rPr>
-          <w:rFonts w:ascii="Bell MT" w:hAnsi="Bell MT"/>
+          <w:rFonts w:ascii="Rockwell" w:hAnsi="Rockwell"/>
         </w:rPr>
         <w:t>income</w:t>
       </w:r>
       <w:r>
         <w:rPr>
-          <w:rFonts w:ascii="Bell MT" w:hAnsi="Bell MT"/>
+          <w:rFonts w:ascii="Rockwell" w:hAnsi="Rockwell"/>
         </w:rPr>
         <w:t xml:space="preserve"> </w:t>
       </w:r>
       <w:proofErr w:type="gramStart"/>
       <w:r>
         <w:rPr>
-          <w:rFonts w:ascii="Bell MT" w:hAnsi="Bell MT"/>
+          <w:rFonts w:ascii="Rockwell" w:hAnsi="Rockwell"/>
         </w:rPr>
         <w:t>population</w:t>
       </w:r>
       <w:r>
         <w:rPr>
-          <w:rFonts w:ascii="Bell MT" w:hAnsi="Bell MT"/>
+          <w:rFonts w:ascii="Rockwell" w:hAnsi="Rockwell"/>
         </w:rPr>
         <w:t xml:space="preserve">, </w:t>
       </w:r>
       <w:r>
         <w:rPr>
-          <w:rFonts w:ascii="Bell MT" w:hAnsi="Bell MT"/>
+          <w:rFonts w:ascii="Rockwell" w:hAnsi="Rockwell"/>
         </w:rPr>
         <w:t xml:space="preserve"> p</w:t>
       </w:r>
       <w:proofErr w:type="gramEnd"/>
       <w:r>
         <w:rPr>
-          <w:rFonts w:ascii="Bell MT" w:hAnsi="Bell MT"/>
+          <w:rFonts w:ascii="Rockwell" w:hAnsi="Rockwell"/>
         </w:rPr>
         <w:t>-</w:t>
       </w:r>
       <w:r>
         <w:rPr>
-          <w:rFonts w:ascii="Bell MT" w:hAnsi="Bell MT"/>
+          <w:rFonts w:ascii="Rockwell" w:hAnsi="Rockwell"/>
         </w:rPr>
         <w:t>values tended to be high as well</w:t>
       </w:r>
       <w:r>
         <w:rPr>
-          <w:rFonts w:ascii="Bell MT" w:hAnsi="Bell MT"/>
+          <w:rFonts w:ascii="Rockwell" w:hAnsi="Rockwell"/>
         </w:rPr>
         <w:t xml:space="preserve">. For that reason, </w:t>
       </w:r>
       <w:r>
         <w:rPr>
-          <w:rFonts w:ascii="Bell MT" w:hAnsi="Bell MT"/>
+          <w:rFonts w:ascii="Rockwell" w:hAnsi="Rockwell"/>
         </w:rPr>
         <w:t xml:space="preserve">the scope may be a little too focused to draw </w:t>
       </w:r>
       <w:r>
         <w:rPr>
-          <w:rFonts w:ascii="Bell MT" w:hAnsi="Bell MT"/>
+          <w:rFonts w:ascii="Rockwell" w:hAnsi="Rockwell"/>
         </w:rPr>
         <w:t>any concrete conclusions without further analysis.</w:t>
       </w:r>
@@ -1130,28 +1145,28 @@
     <w:p>
       <w:pPr>
         <w:rPr>
-          <w:rFonts w:ascii="Bell MT" w:hAnsi="Bell MT"/>
-        </w:rPr>
-      </w:pPr>
-    </w:p>
-    <w:p>
-      <w:pPr>
-        <w:rPr>
-          <w:rFonts w:ascii="Bell MT" w:hAnsi="Bell MT"/>
-        </w:rPr>
-      </w:pPr>
-    </w:p>
-    <w:p>
-      <w:pPr>
-        <w:rPr>
-          <w:rFonts w:ascii="Bell MT" w:hAnsi="Bell MT"/>
+          <w:rFonts w:ascii="Rockwell" w:hAnsi="Rockwell"/>
+        </w:rPr>
+      </w:pPr>
+    </w:p>
+    <w:p>
+      <w:pPr>
+        <w:rPr>
+          <w:rFonts w:ascii="Rockwell" w:hAnsi="Rockwell"/>
+        </w:rPr>
+      </w:pPr>
+    </w:p>
+    <w:p>
+      <w:pPr>
+        <w:rPr>
+          <w:rFonts w:ascii="Rockwell" w:hAnsi="Rockwell"/>
           <w:sz w:val="28"/>
           <w:szCs w:val="28"/>
         </w:rPr>
       </w:pPr>
       <w:r>
         <w:rPr>
-          <w:rFonts w:ascii="Bell MT" w:hAnsi="Bell MT"/>
+          <w:rFonts w:ascii="Rockwell" w:hAnsi="Rockwell"/>
           <w:sz w:val="28"/>
           <w:szCs w:val="28"/>
         </w:rPr>
@@ -1161,7 +1176,7 @@
     <w:p>
       <w:pPr>
         <w:rPr>
-          <w:rFonts w:ascii="Bell MT" w:hAnsi="Bell MT"/>
+          <w:rFonts w:ascii="Rockwell" w:hAnsi="Rockwell"/>
           <w:sz w:val="28"/>
           <w:szCs w:val="28"/>
         </w:rPr>
@@ -1170,18 +1185,14 @@
     <w:p>
       <w:pPr>
         <w:rPr>
-          <w:rFonts w:ascii="Bell MT" w:hAnsi="Bell MT"/>
-          <w:b/>
-          <w:bCs/>
+          <w:rFonts w:ascii="Rockwell" w:hAnsi="Rockwell"/>
           <w:i/>
           <w:iCs/>
         </w:rPr>
       </w:pPr>
       <w:r>
         <w:rPr>
-          <w:rFonts w:ascii="Bell MT" w:hAnsi="Bell MT"/>
-          <w:b/>
-          <w:bCs/>
+          <w:rFonts w:ascii="Rockwell" w:hAnsi="Rockwell"/>
           <w:i/>
           <w:iCs/>
         </w:rPr>
@@ -1189,9 +1200,7 @@
       </w:r>
       <w:r>
         <w:rPr>
-          <w:rFonts w:ascii="Bell MT" w:hAnsi="Bell MT"/>
-          <w:b/>
-          <w:bCs/>
+          <w:rFonts w:ascii="Rockwell" w:hAnsi="Rockwell"/>
           <w:i/>
           <w:iCs/>
         </w:rPr>
@@ -1201,41 +1210,31 @@
     <w:p>
       <w:pPr>
         <w:rPr>
-          <w:rFonts w:ascii="Bell MT" w:hAnsi="Bell MT"/>
-          <w:b/>
-          <w:bCs/>
-          <w:i/>
-          <w:iCs/>
-        </w:rPr>
-      </w:pPr>
-    </w:p>
-    <w:p>
-      <w:pPr>
-        <w:rPr>
-          <w:rFonts w:ascii="Bell MT" w:hAnsi="Bell MT"/>
-        </w:rPr>
-      </w:pPr>
-      <w:r>
-        <w:rPr>
-          <w:rFonts w:ascii="Bell MT" w:hAnsi="Bell MT"/>
+          <w:rFonts w:ascii="Rockwell" w:hAnsi="Rockwell"/>
+        </w:rPr>
+      </w:pPr>
+    </w:p>
+    <w:p>
+      <w:pPr>
+        <w:rPr>
+          <w:rFonts w:ascii="Rockwell" w:hAnsi="Rockwell"/>
+        </w:rPr>
+      </w:pPr>
+      <w:r>
+        <w:rPr>
+          <w:rFonts w:ascii="Rockwell" w:hAnsi="Rockwell"/>
         </w:rPr>
         <w:t xml:space="preserve">We found that over the 5 years from 2010 to 2015, two of the three of Northern California’s regions did better and had a </w:t>
       </w:r>
       <w:r>
         <w:rPr>
-          <w:rFonts w:ascii="Bell MT" w:hAnsi="Bell MT"/>
-        </w:rPr>
-        <w:t>smaller</w:t>
-      </w:r>
-      <w:r>
-        <w:rPr>
-          <w:rFonts w:ascii="Bell MT" w:hAnsi="Bell MT"/>
-        </w:rPr>
-        <w:t xml:space="preserve"> population</w:t>
-      </w:r>
-      <w:r>
-        <w:rPr>
-          <w:rFonts w:ascii="Bell MT" w:hAnsi="Bell MT"/>
+          <w:rFonts w:ascii="Rockwell" w:hAnsi="Rockwell"/>
+        </w:rPr>
+        <w:t>smaller population</w:t>
+      </w:r>
+      <w:r>
+        <w:rPr>
+          <w:rFonts w:ascii="Rockwell" w:hAnsi="Rockwell"/>
         </w:rPr>
         <w:t xml:space="preserve"> that lived in areas with low access.</w:t>
       </w:r>
@@ -1243,7 +1242,7 @@
     <w:p>
       <w:pPr>
         <w:rPr>
-          <w:rFonts w:ascii="Bell MT" w:hAnsi="Bell MT"/>
+          <w:rFonts w:ascii="Rockwell" w:hAnsi="Rockwell"/>
         </w:rPr>
       </w:pPr>
     </w:p>
@@ -1252,7 +1251,7 @@
         <w:pStyle w:val="HTMLPreformatted"/>
         <w:spacing w:line="244" w:lineRule="atLeast"/>
         <w:rPr>
-          <w:rFonts w:ascii="Bell MT" w:hAnsi="Bell MT"/>
+          <w:rFonts w:ascii="Rockwell" w:hAnsi="Rockwell"/>
           <w:color w:val="212121"/>
           <w:sz w:val="24"/>
           <w:szCs w:val="24"/>
@@ -1262,7 +1261,7 @@
         <w:r>
           <w:rPr>
             <w:rStyle w:val="Hyperlink"/>
-            <w:rFonts w:ascii="Bell MT" w:hAnsi="Bell MT"/>
+            <w:rFonts w:ascii="Rockwell" w:hAnsi="Rockwell"/>
             <w:sz w:val="24"/>
             <w:szCs w:val="24"/>
           </w:rPr>
@@ -1271,7 +1270,7 @@
       </w:hyperlink>
       <w:r>
         <w:rPr>
-          <w:rFonts w:ascii="Bell MT" w:hAnsi="Bell MT"/>
+          <w:rFonts w:ascii="Rockwell" w:hAnsi="Rockwell"/>
           <w:sz w:val="24"/>
           <w:szCs w:val="24"/>
         </w:rPr>
@@ -1280,7 +1279,7 @@
       <w:r>
         <w:rPr>
           <w:rStyle w:val="s1"/>
-          <w:rFonts w:ascii="Bell MT" w:hAnsi="Bell MT"/>
+          <w:rFonts w:ascii="Rockwell" w:hAnsi="Rockwell"/>
           <w:color w:val="212121"/>
           <w:sz w:val="24"/>
           <w:szCs w:val="24"/>
@@ -1291,7 +1290,7 @@
       <w:r>
         <w:rPr>
           <w:rStyle w:val="s1"/>
-          <w:rFonts w:ascii="Bell MT" w:hAnsi="Bell MT"/>
+          <w:rFonts w:ascii="Rockwell" w:hAnsi="Rockwell"/>
           <w:color w:val="212121"/>
           <w:sz w:val="24"/>
           <w:szCs w:val="24"/>
@@ -1302,7 +1301,7 @@
       <w:r>
         <w:rPr>
           <w:rStyle w:val="s1"/>
-          <w:rFonts w:ascii="Bell MT" w:hAnsi="Bell MT"/>
+          <w:rFonts w:ascii="Rockwell" w:hAnsi="Rockwell"/>
           <w:color w:val="212121"/>
           <w:sz w:val="24"/>
           <w:szCs w:val="24"/>
@@ -1311,7 +1310,7 @@
       </w:r>
       <w:r>
         <w:rPr>
-          <w:rFonts w:ascii="Bell MT" w:hAnsi="Bell MT"/>
+          <w:rFonts w:ascii="Rockwell" w:hAnsi="Rockwell"/>
           <w:sz w:val="24"/>
           <w:szCs w:val="24"/>
         </w:rPr>
@@ -1321,7 +1320,7 @@
     <w:p>
       <w:pPr>
         <w:rPr>
-          <w:rFonts w:ascii="Bell MT" w:hAnsi="Bell MT"/>
+          <w:rFonts w:ascii="Rockwell" w:hAnsi="Rockwell"/>
         </w:rPr>
       </w:pPr>
     </w:p>
@@ -1330,7 +1329,7 @@
         <w:pStyle w:val="HTMLPreformatted"/>
         <w:spacing w:line="244" w:lineRule="atLeast"/>
         <w:rPr>
-          <w:rFonts w:ascii="Bell MT" w:hAnsi="Bell MT"/>
+          <w:rFonts w:ascii="Rockwell" w:hAnsi="Rockwell"/>
           <w:color w:val="212121"/>
           <w:sz w:val="24"/>
           <w:szCs w:val="24"/>
@@ -1340,7 +1339,7 @@
         <w:r>
           <w:rPr>
             <w:rStyle w:val="Hyperlink"/>
-            <w:rFonts w:ascii="Bell MT" w:hAnsi="Bell MT"/>
+            <w:rFonts w:ascii="Rockwell" w:hAnsi="Rockwell"/>
             <w:sz w:val="24"/>
             <w:szCs w:val="24"/>
           </w:rPr>
@@ -1349,7 +1348,7 @@
       </w:hyperlink>
       <w:r>
         <w:rPr>
-          <w:rFonts w:ascii="Bell MT" w:hAnsi="Bell MT"/>
+          <w:rFonts w:ascii="Rockwell" w:hAnsi="Rockwell"/>
           <w:sz w:val="24"/>
           <w:szCs w:val="24"/>
         </w:rPr>
@@ -1358,7 +1357,7 @@
       <w:proofErr w:type="gramStart"/>
       <w:r>
         <w:rPr>
-          <w:rFonts w:ascii="Bell MT" w:hAnsi="Bell MT"/>
+          <w:rFonts w:ascii="Rockwell" w:hAnsi="Rockwell"/>
           <w:sz w:val="24"/>
           <w:szCs w:val="24"/>
         </w:rPr>
@@ -1367,7 +1366,7 @@
       <w:r>
         <w:rPr>
           <w:rStyle w:val="s1"/>
-          <w:rFonts w:ascii="Bell MT" w:hAnsi="Bell MT"/>
+          <w:rFonts w:ascii="Rockwell" w:hAnsi="Rockwell"/>
           <w:color w:val="212121"/>
           <w:sz w:val="24"/>
           <w:szCs w:val="24"/>
@@ -1378,7 +1377,7 @@
       <w:r>
         <w:rPr>
           <w:rStyle w:val="s1"/>
-          <w:rFonts w:ascii="Bell MT" w:hAnsi="Bell MT"/>
+          <w:rFonts w:ascii="Rockwell" w:hAnsi="Rockwell"/>
           <w:color w:val="212121"/>
           <w:sz w:val="24"/>
           <w:szCs w:val="24"/>
@@ -1389,61 +1388,61 @@
     <w:p>
       <w:pPr>
         <w:rPr>
-          <w:rFonts w:ascii="Bell MT" w:hAnsi="Bell MT"/>
-        </w:rPr>
-      </w:pPr>
-    </w:p>
-    <w:p>
-      <w:pPr>
-        <w:rPr>
-          <w:rFonts w:ascii="Bell MT" w:hAnsi="Bell MT"/>
-        </w:rPr>
-      </w:pPr>
-      <w:r>
-        <w:rPr>
-          <w:rFonts w:ascii="Bell MT" w:hAnsi="Bell MT"/>
+          <w:rFonts w:ascii="Rockwell" w:hAnsi="Rockwell"/>
+        </w:rPr>
+      </w:pPr>
+    </w:p>
+    <w:p>
+      <w:pPr>
+        <w:rPr>
+          <w:rFonts w:ascii="Rockwell" w:hAnsi="Rockwell"/>
+        </w:rPr>
+      </w:pPr>
+      <w:r>
+        <w:rPr>
+          <w:rFonts w:ascii="Rockwell" w:hAnsi="Rockwell"/>
         </w:rPr>
         <w:t xml:space="preserve"> In both the Bay Area and the Central Valley, we saw a decrease from in the population of people with low-income and low access residents. </w:t>
       </w:r>
       <w:r>
         <w:rPr>
-          <w:rFonts w:ascii="Bell MT" w:hAnsi="Bell MT"/>
+          <w:rFonts w:ascii="Rockwell" w:hAnsi="Rockwell"/>
         </w:rPr>
         <w:t>The Sacramento region show</w:t>
       </w:r>
       <w:r>
         <w:rPr>
-          <w:rFonts w:ascii="Bell MT" w:hAnsi="Bell MT"/>
+          <w:rFonts w:ascii="Rockwell" w:hAnsi="Rockwell"/>
         </w:rPr>
         <w:t>ed</w:t>
       </w:r>
       <w:r>
         <w:rPr>
-          <w:rFonts w:ascii="Bell MT" w:hAnsi="Bell MT"/>
+          <w:rFonts w:ascii="Rockwell" w:hAnsi="Rockwell"/>
         </w:rPr>
         <w:t xml:space="preserve"> the least progress, while the </w:t>
       </w:r>
       <w:r>
         <w:rPr>
-          <w:rFonts w:ascii="Bell MT" w:hAnsi="Bell MT"/>
+          <w:rFonts w:ascii="Rockwell" w:hAnsi="Rockwell"/>
         </w:rPr>
         <w:t>B</w:t>
       </w:r>
       <w:r>
         <w:rPr>
-          <w:rFonts w:ascii="Bell MT" w:hAnsi="Bell MT"/>
+          <w:rFonts w:ascii="Rockwell" w:hAnsi="Rockwell"/>
         </w:rPr>
         <w:t xml:space="preserve">ay </w:t>
       </w:r>
       <w:r>
         <w:rPr>
-          <w:rFonts w:ascii="Bell MT" w:hAnsi="Bell MT"/>
+          <w:rFonts w:ascii="Rockwell" w:hAnsi="Rockwell"/>
         </w:rPr>
         <w:t>A</w:t>
       </w:r>
       <w:r>
         <w:rPr>
-          <w:rFonts w:ascii="Bell MT" w:hAnsi="Bell MT"/>
+          <w:rFonts w:ascii="Rockwell" w:hAnsi="Rockwell"/>
         </w:rPr>
         <w:t xml:space="preserve">rea showed the most. </w:t>
       </w:r>
@@ -1451,14 +1450,14 @@
         <w:r>
           <w:rPr>
             <w:rStyle w:val="Hyperlink"/>
-            <w:rFonts w:ascii="Bell MT" w:hAnsi="Bell MT"/>
+            <w:rFonts w:ascii="Rockwell" w:hAnsi="Rockwell"/>
           </w:rPr>
           <w:t>(See fig…)</w:t>
         </w:r>
       </w:hyperlink>
       <w:r>
         <w:rPr>
-          <w:rFonts w:ascii="Bell MT" w:hAnsi="Bell MT"/>
+          <w:rFonts w:ascii="Rockwell" w:hAnsi="Rockwell"/>
         </w:rPr>
         <w:t xml:space="preserve"> </w:t>
       </w:r>
@@ -1466,98 +1465,98 @@
     <w:p>
       <w:pPr>
         <w:rPr>
-          <w:rFonts w:ascii="Bell MT" w:hAnsi="Bell MT"/>
-        </w:rPr>
-      </w:pPr>
-    </w:p>
-    <w:p>
-      <w:pPr>
-        <w:rPr>
-          <w:rFonts w:ascii="Bell MT" w:hAnsi="Bell MT"/>
-        </w:rPr>
-      </w:pPr>
-    </w:p>
-    <w:p>
-      <w:pPr>
-        <w:rPr>
-          <w:rFonts w:ascii="Bell MT" w:hAnsi="Bell MT"/>
-        </w:rPr>
-      </w:pPr>
-      <w:r>
-        <w:rPr>
-          <w:rFonts w:ascii="Bell MT" w:hAnsi="Bell MT"/>
+          <w:rFonts w:ascii="Rockwell" w:hAnsi="Rockwell"/>
+        </w:rPr>
+      </w:pPr>
+    </w:p>
+    <w:p>
+      <w:pPr>
+        <w:rPr>
+          <w:rFonts w:ascii="Rockwell" w:hAnsi="Rockwell"/>
+        </w:rPr>
+      </w:pPr>
+    </w:p>
+    <w:p>
+      <w:pPr>
+        <w:rPr>
+          <w:rFonts w:ascii="Rockwell" w:hAnsi="Rockwell"/>
+        </w:rPr>
+      </w:pPr>
+      <w:r>
+        <w:rPr>
+          <w:rFonts w:ascii="Rockwell" w:hAnsi="Rockwell"/>
         </w:rPr>
         <w:t xml:space="preserve">Additionally, while the Sacramento region saw an increase in </w:t>
       </w:r>
       <w:r>
         <w:rPr>
-          <w:rFonts w:ascii="Bell MT" w:hAnsi="Bell MT"/>
+          <w:rFonts w:ascii="Rockwell" w:hAnsi="Rockwell"/>
         </w:rPr>
         <w:t>the</w:t>
       </w:r>
       <w:r>
         <w:rPr>
-          <w:rFonts w:ascii="Bell MT" w:hAnsi="Bell MT"/>
+          <w:rFonts w:ascii="Rockwell" w:hAnsi="Rockwell"/>
         </w:rPr>
         <w:t xml:space="preserve"> population</w:t>
       </w:r>
       <w:r>
         <w:rPr>
-          <w:rFonts w:ascii="Bell MT" w:hAnsi="Bell MT"/>
+          <w:rFonts w:ascii="Rockwell" w:hAnsi="Rockwell"/>
         </w:rPr>
         <w:t xml:space="preserve"> with low access to healthful foods</w:t>
       </w:r>
       <w:r>
         <w:rPr>
-          <w:rFonts w:ascii="Bell MT" w:hAnsi="Bell MT"/>
+          <w:rFonts w:ascii="Rockwell" w:hAnsi="Rockwell"/>
         </w:rPr>
         <w:t>, it was not dramatic.</w:t>
       </w:r>
       <w:r>
         <w:rPr>
-          <w:rFonts w:ascii="Bell MT" w:hAnsi="Bell MT"/>
+          <w:rFonts w:ascii="Rockwell" w:hAnsi="Rockwell"/>
         </w:rPr>
         <w:t xml:space="preserve"> </w:t>
       </w:r>
       <w:r>
         <w:rPr>
-          <w:rFonts w:ascii="Bell MT" w:hAnsi="Bell MT"/>
+          <w:rFonts w:ascii="Rockwell" w:hAnsi="Rockwell"/>
         </w:rPr>
         <w:t xml:space="preserve">It also contained two of the five counties with the largest decrease in access. </w:t>
       </w:r>
       <w:r>
         <w:rPr>
-          <w:rFonts w:ascii="Bell MT" w:hAnsi="Bell MT"/>
+          <w:rFonts w:ascii="Rockwell" w:hAnsi="Rockwell"/>
         </w:rPr>
         <w:t xml:space="preserve">The region also had almost no </w:t>
       </w:r>
       <w:r>
         <w:rPr>
-          <w:rFonts w:ascii="Bell MT" w:hAnsi="Bell MT"/>
+          <w:rFonts w:ascii="Rockwell" w:hAnsi="Rockwell"/>
         </w:rPr>
         <w:t xml:space="preserve">overall </w:t>
       </w:r>
       <w:r>
         <w:rPr>
-          <w:rFonts w:ascii="Bell MT" w:hAnsi="Bell MT"/>
+          <w:rFonts w:ascii="Rockwell" w:hAnsi="Rockwell"/>
         </w:rPr>
         <w:t>population change, meaning that it was the only region to not see a large increase in population</w:t>
       </w:r>
       <w:r>
         <w:rPr>
-          <w:rFonts w:ascii="Bell MT" w:hAnsi="Bell MT"/>
+          <w:rFonts w:ascii="Rockwell" w:hAnsi="Rockwell"/>
         </w:rPr>
         <w:t xml:space="preserve"> in the three on which we centered our attention</w:t>
       </w:r>
       <w:r>
         <w:rPr>
-          <w:rFonts w:ascii="Bell MT" w:hAnsi="Bell MT"/>
+          <w:rFonts w:ascii="Rockwell" w:hAnsi="Rockwell"/>
         </w:rPr>
         <w:t>. As we will see, this might be the biggest indicator of the rise in low access percentages.</w:t>
       </w:r>
       <w:r>
         <w:rPr>
-          <w:rFonts w:ascii="Bell MT" w:hAnsi="Bell MT"/>
+          <w:rFonts w:ascii="Rockwell" w:hAnsi="Rockwell"/>
         </w:rPr>
         <w:t xml:space="preserve"> </w:t>
       </w:r>
@@ -1565,32 +1564,28 @@
     <w:p>
       <w:pPr>
         <w:rPr>
-          <w:rFonts w:ascii="Bell MT" w:hAnsi="Bell MT"/>
-        </w:rPr>
-      </w:pPr>
-    </w:p>
-    <w:p>
-      <w:pPr>
-        <w:rPr>
-          <w:rFonts w:ascii="Bell MT" w:hAnsi="Bell MT"/>
-        </w:rPr>
-      </w:pPr>
-    </w:p>
-    <w:p>
-      <w:pPr>
-        <w:rPr>
-          <w:rFonts w:ascii="Bell MT" w:hAnsi="Bell MT"/>
-          <w:b/>
-          <w:bCs/>
+          <w:rFonts w:ascii="Rockwell" w:hAnsi="Rockwell"/>
+        </w:rPr>
+      </w:pPr>
+    </w:p>
+    <w:p>
+      <w:pPr>
+        <w:rPr>
+          <w:rFonts w:ascii="Rockwell" w:hAnsi="Rockwell"/>
+        </w:rPr>
+      </w:pPr>
+    </w:p>
+    <w:p>
+      <w:pPr>
+        <w:rPr>
+          <w:rFonts w:ascii="Rockwell" w:hAnsi="Rockwell"/>
           <w:i/>
           <w:iCs/>
         </w:rPr>
       </w:pPr>
       <w:r>
         <w:rPr>
-          <w:rFonts w:ascii="Bell MT" w:hAnsi="Bell MT"/>
-          <w:b/>
-          <w:bCs/>
+          <w:rFonts w:ascii="Rockwell" w:hAnsi="Rockwell"/>
           <w:i/>
           <w:iCs/>
         </w:rPr>
@@ -1600,47 +1595,43 @@
     <w:p>
       <w:pPr>
         <w:rPr>
-          <w:rFonts w:ascii="Bell MT" w:hAnsi="Bell MT"/>
-          <w:b/>
-          <w:bCs/>
-          <w:i/>
-          <w:iCs/>
-        </w:rPr>
-      </w:pPr>
-    </w:p>
-    <w:p>
-      <w:pPr>
-        <w:rPr>
-          <w:rFonts w:ascii="Bell MT" w:hAnsi="Bell MT"/>
-        </w:rPr>
-      </w:pPr>
-      <w:r>
-        <w:rPr>
-          <w:rFonts w:ascii="Bell MT" w:hAnsi="Bell MT"/>
+          <w:rFonts w:ascii="Rockwell" w:hAnsi="Rockwell"/>
+        </w:rPr>
+      </w:pPr>
+    </w:p>
+    <w:p>
+      <w:pPr>
+        <w:rPr>
+          <w:rFonts w:ascii="Rockwell" w:hAnsi="Rockwell"/>
+        </w:rPr>
+      </w:pPr>
+      <w:r>
+        <w:rPr>
+          <w:rFonts w:ascii="Rockwell" w:hAnsi="Rockwell"/>
         </w:rPr>
         <w:t xml:space="preserve">The presence of grocery store and superstore access are two of the most important indicators of low access to healthy food options. </w:t>
       </w:r>
       <w:r>
         <w:rPr>
-          <w:rFonts w:ascii="Bell MT" w:hAnsi="Bell MT"/>
+          <w:rFonts w:ascii="Rockwell" w:hAnsi="Rockwell"/>
         </w:rPr>
         <w:t>As access decreased so did grocery store</w:t>
       </w:r>
       <w:r>
         <w:rPr>
-          <w:rFonts w:ascii="Bell MT" w:hAnsi="Bell MT"/>
+          <w:rFonts w:ascii="Rockwell" w:hAnsi="Rockwell"/>
         </w:rPr>
         <w:t>s</w:t>
       </w:r>
       <w:r>
         <w:rPr>
-          <w:rFonts w:ascii="Bell MT" w:hAnsi="Bell MT"/>
+          <w:rFonts w:ascii="Rockwell" w:hAnsi="Rockwell"/>
         </w:rPr>
         <w:t>, but not as drastically as we expected.</w:t>
       </w:r>
       <w:r>
         <w:rPr>
-          <w:rFonts w:ascii="Bell MT" w:hAnsi="Bell MT"/>
+          <w:rFonts w:ascii="Rockwell" w:hAnsi="Rockwell"/>
         </w:rPr>
         <w:t xml:space="preserve"> </w:t>
       </w:r>
@@ -1648,125 +1639,124 @@
     <w:p>
       <w:pPr>
         <w:rPr>
-          <w:rFonts w:ascii="Bell MT" w:hAnsi="Bell MT"/>
-        </w:rPr>
-      </w:pPr>
-    </w:p>
-    <w:p>
-      <w:pPr>
-        <w:rPr>
-          <w:rFonts w:ascii="Bell MT" w:hAnsi="Bell MT"/>
-        </w:rPr>
-      </w:pPr>
-    </w:p>
-    <w:p>
-      <w:pPr>
-        <w:rPr>
-          <w:rFonts w:ascii="Bell MT" w:hAnsi="Bell MT"/>
-        </w:rPr>
-      </w:pPr>
-      <w:r>
-        <w:rPr>
-          <w:rFonts w:ascii="Bell MT" w:hAnsi="Bell MT"/>
-        </w:rPr>
-        <w:lastRenderedPageBreak/>
+          <w:rFonts w:ascii="Rockwell" w:hAnsi="Rockwell"/>
+        </w:rPr>
+      </w:pPr>
+    </w:p>
+    <w:p>
+      <w:pPr>
+        <w:rPr>
+          <w:rFonts w:ascii="Rockwell" w:hAnsi="Rockwell"/>
+        </w:rPr>
+      </w:pPr>
+    </w:p>
+    <w:p>
+      <w:pPr>
+        <w:rPr>
+          <w:rFonts w:ascii="Rockwell" w:hAnsi="Rockwell"/>
+        </w:rPr>
+      </w:pPr>
+      <w:r>
+        <w:rPr>
+          <w:rFonts w:ascii="Rockwell" w:hAnsi="Rockwell"/>
+        </w:rPr>
         <w:t>However, fast</w:t>
       </w:r>
       <w:r>
         <w:rPr>
-          <w:rFonts w:ascii="Bell MT" w:hAnsi="Bell MT"/>
+          <w:rFonts w:ascii="Rockwell" w:hAnsi="Rockwell"/>
         </w:rPr>
         <w:t xml:space="preserve"> food options stayed </w:t>
       </w:r>
       <w:proofErr w:type="gramStart"/>
       <w:r>
         <w:rPr>
-          <w:rFonts w:ascii="Bell MT" w:hAnsi="Bell MT"/>
+          <w:rFonts w:ascii="Rockwell" w:hAnsi="Rockwell"/>
         </w:rPr>
         <w:t>more</w:t>
       </w:r>
       <w:r>
         <w:rPr>
-          <w:rFonts w:ascii="Bell MT" w:hAnsi="Bell MT"/>
+          <w:rFonts w:ascii="Rockwell" w:hAnsi="Rockwell"/>
         </w:rPr>
         <w:t xml:space="preserve"> </w:t>
       </w:r>
       <w:r>
         <w:rPr>
-          <w:rFonts w:ascii="Bell MT" w:hAnsi="Bell MT"/>
+          <w:rFonts w:ascii="Rockwell" w:hAnsi="Rockwell"/>
         </w:rPr>
         <w:t xml:space="preserve">or less </w:t>
       </w:r>
       <w:r>
         <w:rPr>
-          <w:rFonts w:ascii="Bell MT" w:hAnsi="Bell MT"/>
+          <w:rFonts w:ascii="Rockwell" w:hAnsi="Rockwell"/>
         </w:rPr>
         <w:t>constant</w:t>
       </w:r>
       <w:proofErr w:type="gramEnd"/>
       <w:r>
         <w:rPr>
-          <w:rFonts w:ascii="Bell MT" w:hAnsi="Bell MT"/>
+          <w:rFonts w:ascii="Rockwell" w:hAnsi="Rockwell"/>
         </w:rPr>
         <w:t xml:space="preserve"> in Norther</w:t>
       </w:r>
       <w:r>
         <w:rPr>
-          <w:rFonts w:ascii="Bell MT" w:hAnsi="Bell MT"/>
+          <w:rFonts w:ascii="Rockwell" w:hAnsi="Rockwell"/>
         </w:rPr>
         <w:t>n</w:t>
       </w:r>
       <w:r>
         <w:rPr>
-          <w:rFonts w:ascii="Bell MT" w:hAnsi="Bell MT"/>
+          <w:rFonts w:ascii="Rockwell" w:hAnsi="Rockwell"/>
         </w:rPr>
         <w:t xml:space="preserve"> CA</w:t>
       </w:r>
       <w:r>
         <w:rPr>
-          <w:rFonts w:ascii="Bell MT" w:hAnsi="Bell MT"/>
+          <w:rFonts w:ascii="Rockwell" w:hAnsi="Rockwell"/>
         </w:rPr>
         <w:t xml:space="preserve"> even as other option</w:t>
       </w:r>
       <w:r>
         <w:rPr>
-          <w:rFonts w:ascii="Bell MT" w:hAnsi="Bell MT"/>
+          <w:rFonts w:ascii="Rockwell" w:hAnsi="Rockwell"/>
         </w:rPr>
         <w:t>s, grocery stores for example,</w:t>
       </w:r>
       <w:r>
         <w:rPr>
-          <w:rFonts w:ascii="Bell MT" w:hAnsi="Bell MT"/>
+          <w:rFonts w:ascii="Rockwell" w:hAnsi="Rockwell"/>
         </w:rPr>
         <w:t xml:space="preserve"> decreased, leaving counties with low access scores, </w:t>
       </w:r>
       <w:r>
         <w:rPr>
-          <w:rFonts w:ascii="Bell MT" w:hAnsi="Bell MT"/>
+          <w:rFonts w:ascii="Rockwell" w:hAnsi="Rockwell"/>
         </w:rPr>
         <w:t>higher access to fast food in comparison to other healthy option</w:t>
       </w:r>
       <w:r>
         <w:rPr>
-          <w:rFonts w:ascii="Bell MT" w:hAnsi="Bell MT"/>
+          <w:rFonts w:ascii="Rockwell" w:hAnsi="Rockwell"/>
         </w:rPr>
         <w:t>s</w:t>
       </w:r>
       <w:r>
         <w:rPr>
-          <w:rFonts w:ascii="Bell MT" w:hAnsi="Bell MT"/>
+          <w:rFonts w:ascii="Rockwell" w:hAnsi="Rockwell"/>
         </w:rPr>
         <w:t>.</w:t>
       </w:r>
       <w:r>
         <w:rPr>
-          <w:rFonts w:ascii="Bell MT" w:hAnsi="Bell MT"/>
+          <w:rFonts w:ascii="Rockwell" w:hAnsi="Rockwell"/>
         </w:rPr>
         <w:t xml:space="preserve"> </w:t>
       </w:r>
       <w:r>
         <w:rPr>
-          <w:rFonts w:ascii="Bell MT" w:hAnsi="Bell MT"/>
+          <w:rFonts w:ascii="Rockwell" w:hAnsi="Rockwell"/>
         </w:rPr>
         <w:t xml:space="preserve">When comparing increases in low access to increases in fast food, we had a p-value of significantly less than .05 and a correlation coefficient of essentially zero (-.01)  </w:t>
       </w:r>
@@ -1774,7 +1764,7 @@
         <w:r>
           <w:rPr>
             <w:rStyle w:val="Hyperlink"/>
-            <w:rFonts w:ascii="Bell MT" w:hAnsi="Bell MT"/>
+            <w:rFonts w:ascii="Rockwell" w:hAnsi="Rockwell"/>
           </w:rPr>
           <w:t>(see fig…)</w:t>
         </w:r>
@@ -1783,32 +1773,28 @@
     <w:p>
       <w:pPr>
         <w:rPr>
-          <w:rFonts w:ascii="Bell MT" w:hAnsi="Bell MT"/>
-        </w:rPr>
-      </w:pPr>
-    </w:p>
-    <w:p>
-      <w:pPr>
-        <w:rPr>
-          <w:rFonts w:ascii="Bell MT" w:hAnsi="Bell MT"/>
-        </w:rPr>
-      </w:pPr>
-    </w:p>
-    <w:p>
-      <w:pPr>
-        <w:rPr>
-          <w:rFonts w:ascii="Bell MT" w:hAnsi="Bell MT"/>
-          <w:b/>
-          <w:bCs/>
+          <w:rFonts w:ascii="Rockwell" w:hAnsi="Rockwell"/>
+        </w:rPr>
+      </w:pPr>
+    </w:p>
+    <w:p>
+      <w:pPr>
+        <w:rPr>
+          <w:rFonts w:ascii="Rockwell" w:hAnsi="Rockwell"/>
+        </w:rPr>
+      </w:pPr>
+    </w:p>
+    <w:p>
+      <w:pPr>
+        <w:rPr>
+          <w:rFonts w:ascii="Rockwell" w:hAnsi="Rockwell"/>
           <w:i/>
           <w:iCs/>
         </w:rPr>
       </w:pPr>
       <w:r>
         <w:rPr>
-          <w:rFonts w:ascii="Bell MT" w:hAnsi="Bell MT"/>
-          <w:b/>
-          <w:bCs/>
+          <w:rFonts w:ascii="Rockwell" w:hAnsi="Rockwell"/>
           <w:i/>
           <w:iCs/>
         </w:rPr>
@@ -1818,47 +1804,43 @@
     <w:p>
       <w:pPr>
         <w:rPr>
-          <w:rFonts w:ascii="Bell MT" w:hAnsi="Bell MT"/>
-          <w:b/>
-          <w:bCs/>
-          <w:i/>
-          <w:iCs/>
-        </w:rPr>
-      </w:pPr>
-    </w:p>
-    <w:p>
-      <w:pPr>
-        <w:rPr>
-          <w:rFonts w:ascii="Bell MT" w:hAnsi="Bell MT"/>
-        </w:rPr>
-      </w:pPr>
-      <w:r>
-        <w:rPr>
-          <w:rFonts w:ascii="Bell MT" w:hAnsi="Bell MT"/>
+          <w:rFonts w:ascii="Rockwell" w:hAnsi="Rockwell"/>
+        </w:rPr>
+      </w:pPr>
+    </w:p>
+    <w:p>
+      <w:pPr>
+        <w:rPr>
+          <w:rFonts w:ascii="Rockwell" w:hAnsi="Rockwell"/>
+        </w:rPr>
+      </w:pPr>
+      <w:r>
+        <w:rPr>
+          <w:rFonts w:ascii="Rockwell" w:hAnsi="Rockwell"/>
         </w:rPr>
         <w:t>Expectedly</w:t>
       </w:r>
       <w:r>
         <w:rPr>
-          <w:rFonts w:ascii="Bell MT" w:hAnsi="Bell MT"/>
+          <w:rFonts w:ascii="Rockwell" w:hAnsi="Rockwell"/>
         </w:rPr>
         <w:t xml:space="preserve">, </w:t>
       </w:r>
       <w:r>
         <w:rPr>
-          <w:rFonts w:ascii="Bell MT" w:hAnsi="Bell MT"/>
+          <w:rFonts w:ascii="Rockwell" w:hAnsi="Rockwell"/>
         </w:rPr>
         <w:t>low-income</w:t>
       </w:r>
       <w:r>
         <w:rPr>
-          <w:rFonts w:ascii="Bell MT" w:hAnsi="Bell MT"/>
+          <w:rFonts w:ascii="Rockwell" w:hAnsi="Rockwell"/>
         </w:rPr>
         <w:t xml:space="preserve"> populations were mostly likely to </w:t>
       </w:r>
       <w:r>
         <w:rPr>
-          <w:rFonts w:ascii="Bell MT" w:hAnsi="Bell MT"/>
+          <w:rFonts w:ascii="Rockwell" w:hAnsi="Rockwell"/>
         </w:rPr>
         <w:t xml:space="preserve">with low access. </w:t>
       </w:r>
@@ -1866,26 +1848,26 @@
     <w:p>
       <w:pPr>
         <w:rPr>
-          <w:rFonts w:ascii="Bell MT" w:hAnsi="Bell MT"/>
-        </w:rPr>
-      </w:pPr>
-    </w:p>
-    <w:p>
-      <w:pPr>
-        <w:rPr>
-          <w:rFonts w:ascii="Bell MT" w:hAnsi="Bell MT"/>
-        </w:rPr>
-      </w:pPr>
-    </w:p>
-    <w:p>
-      <w:pPr>
-        <w:rPr>
-          <w:rFonts w:ascii="Bell MT" w:hAnsi="Bell MT"/>
-        </w:rPr>
-      </w:pPr>
-      <w:r>
-        <w:rPr>
-          <w:rFonts w:ascii="Bell MT" w:hAnsi="Bell MT"/>
+          <w:rFonts w:ascii="Rockwell" w:hAnsi="Rockwell"/>
+        </w:rPr>
+      </w:pPr>
+    </w:p>
+    <w:p>
+      <w:pPr>
+        <w:rPr>
+          <w:rFonts w:ascii="Rockwell" w:hAnsi="Rockwell"/>
+        </w:rPr>
+      </w:pPr>
+    </w:p>
+    <w:p>
+      <w:pPr>
+        <w:rPr>
+          <w:rFonts w:ascii="Rockwell" w:hAnsi="Rockwell"/>
+        </w:rPr>
+      </w:pPr>
+      <w:r>
+        <w:rPr>
+          <w:rFonts w:ascii="Rockwell" w:hAnsi="Rockwell"/>
         </w:rPr>
         <w:t xml:space="preserve">In addition, while rural communities saw the greatest increases in low access, there was also evidence that as the percent of minority community increased, low access increased as well. </w:t>
       </w:r>
@@ -1893,206 +1875,206 @@
     <w:p>
       <w:pPr>
         <w:rPr>
-          <w:rFonts w:ascii="Bell MT" w:hAnsi="Bell MT"/>
-        </w:rPr>
-      </w:pPr>
-    </w:p>
-    <w:p>
-      <w:pPr>
-        <w:rPr>
-          <w:rFonts w:ascii="Bell MT" w:hAnsi="Bell MT"/>
-        </w:rPr>
-      </w:pPr>
-    </w:p>
-    <w:p>
-      <w:pPr>
-        <w:rPr>
-          <w:rFonts w:ascii="Bell MT" w:hAnsi="Bell MT"/>
-        </w:rPr>
-      </w:pPr>
-      <w:r>
-        <w:rPr>
-          <w:rFonts w:ascii="Bell MT" w:hAnsi="Bell MT"/>
+          <w:rFonts w:ascii="Rockwell" w:hAnsi="Rockwell"/>
+        </w:rPr>
+      </w:pPr>
+    </w:p>
+    <w:p>
+      <w:pPr>
+        <w:rPr>
+          <w:rFonts w:ascii="Rockwell" w:hAnsi="Rockwell"/>
+        </w:rPr>
+      </w:pPr>
+    </w:p>
+    <w:p>
+      <w:pPr>
+        <w:rPr>
+          <w:rFonts w:ascii="Rockwell" w:hAnsi="Rockwell"/>
+        </w:rPr>
+      </w:pPr>
+      <w:r>
+        <w:rPr>
+          <w:rFonts w:ascii="Rockwell" w:hAnsi="Rockwell"/>
         </w:rPr>
         <w:t>Overall</w:t>
       </w:r>
       <w:r>
         <w:rPr>
-          <w:rFonts w:ascii="Bell MT" w:hAnsi="Bell MT"/>
+          <w:rFonts w:ascii="Rockwell" w:hAnsi="Rockwell"/>
         </w:rPr>
         <w:t>, we found a moderate negative correlation between the percentage of White residents and low access scores. While communities with a larger percentage of Black</w:t>
       </w:r>
       <w:r>
         <w:rPr>
-          <w:rFonts w:ascii="Bell MT" w:hAnsi="Bell MT"/>
+          <w:rFonts w:ascii="Rockwell" w:hAnsi="Rockwell"/>
         </w:rPr>
         <w:t>, Asian,</w:t>
       </w:r>
       <w:r>
         <w:rPr>
-          <w:rFonts w:ascii="Bell MT" w:hAnsi="Bell MT"/>
+          <w:rFonts w:ascii="Rockwell" w:hAnsi="Rockwell"/>
         </w:rPr>
         <w:t xml:space="preserve"> and Hispan</w:t>
       </w:r>
       <w:r>
         <w:rPr>
-          <w:rFonts w:ascii="Bell MT" w:hAnsi="Bell MT"/>
+          <w:rFonts w:ascii="Rockwell" w:hAnsi="Rockwell"/>
         </w:rPr>
         <w:t xml:space="preserve">ic communities saw lower access to healthy food options in 2015 </w:t>
       </w:r>
       <w:r>
         <w:rPr>
-          <w:rFonts w:ascii="Bell MT" w:hAnsi="Bell MT"/>
+          <w:rFonts w:ascii="Rockwell" w:hAnsi="Rockwell"/>
         </w:rPr>
         <w:t>and</w:t>
       </w:r>
       <w:r>
         <w:rPr>
-          <w:rFonts w:ascii="Bell MT" w:hAnsi="Bell MT"/>
+          <w:rFonts w:ascii="Rockwell" w:hAnsi="Rockwell"/>
         </w:rPr>
         <w:t xml:space="preserve"> their respective populations increased.</w:t>
       </w:r>
       <w:r>
         <w:rPr>
-          <w:rFonts w:ascii="Bell MT" w:hAnsi="Bell MT"/>
+          <w:rFonts w:ascii="Rockwell" w:hAnsi="Rockwell"/>
         </w:rPr>
         <w:t xml:space="preserve"> </w:t>
       </w:r>
       <w:r>
         <w:rPr>
-          <w:rFonts w:ascii="Bell MT" w:hAnsi="Bell MT"/>
+          <w:rFonts w:ascii="Rockwell" w:hAnsi="Rockwell"/>
         </w:rPr>
         <w:t xml:space="preserve">Counties with larger </w:t>
       </w:r>
       <w:r>
         <w:rPr>
-          <w:rFonts w:ascii="Bell MT" w:hAnsi="Bell MT"/>
+          <w:rFonts w:ascii="Rockwell" w:hAnsi="Rockwell"/>
         </w:rPr>
         <w:t>W</w:t>
       </w:r>
       <w:r>
         <w:rPr>
-          <w:rFonts w:ascii="Bell MT" w:hAnsi="Bell MT"/>
+          <w:rFonts w:ascii="Rockwell" w:hAnsi="Rockwell"/>
         </w:rPr>
         <w:t xml:space="preserve">hite populations saw higher access to healthy food options. </w:t>
       </w:r>
       <w:r>
         <w:rPr>
-          <w:rFonts w:ascii="Bell MT" w:hAnsi="Bell MT"/>
+          <w:rFonts w:ascii="Rockwell" w:hAnsi="Rockwell"/>
         </w:rPr>
         <w:t xml:space="preserve">In contrast, </w:t>
       </w:r>
       <w:r>
         <w:rPr>
-          <w:rFonts w:ascii="Bell MT" w:hAnsi="Bell MT"/>
+          <w:rFonts w:ascii="Rockwell" w:hAnsi="Rockwell"/>
         </w:rPr>
         <w:t>we saw that</w:t>
       </w:r>
       <w:r>
         <w:rPr>
-          <w:rFonts w:ascii="Bell MT" w:hAnsi="Bell MT"/>
+          <w:rFonts w:ascii="Rockwell" w:hAnsi="Rockwell"/>
         </w:rPr>
         <w:t xml:space="preserve"> for</w:t>
       </w:r>
       <w:r>
         <w:rPr>
-          <w:rFonts w:ascii="Bell MT" w:hAnsi="Bell MT"/>
+          <w:rFonts w:ascii="Rockwell" w:hAnsi="Rockwell"/>
         </w:rPr>
         <w:t xml:space="preserve"> every </w:t>
       </w:r>
       <w:r>
         <w:rPr>
-          <w:rFonts w:ascii="Bell MT" w:hAnsi="Bell MT"/>
+          <w:rFonts w:ascii="Rockwell" w:hAnsi="Rockwell"/>
         </w:rPr>
         <w:t>other</w:t>
       </w:r>
       <w:r>
         <w:rPr>
-          <w:rFonts w:ascii="Bell MT" w:hAnsi="Bell MT"/>
+          <w:rFonts w:ascii="Rockwell" w:hAnsi="Rockwell"/>
         </w:rPr>
         <w:t xml:space="preserve"> demographic</w:t>
       </w:r>
       <w:r>
         <w:rPr>
-          <w:rFonts w:ascii="Bell MT" w:hAnsi="Bell MT"/>
+          <w:rFonts w:ascii="Rockwell" w:hAnsi="Rockwell"/>
         </w:rPr>
         <w:t>,</w:t>
       </w:r>
       <w:r>
         <w:rPr>
-          <w:rFonts w:ascii="Bell MT" w:hAnsi="Bell MT"/>
+          <w:rFonts w:ascii="Rockwell" w:hAnsi="Rockwell"/>
         </w:rPr>
         <w:t xml:space="preserve"> </w:t>
       </w:r>
       <w:r>
         <w:rPr>
-          <w:rFonts w:ascii="Bell MT" w:hAnsi="Bell MT"/>
+          <w:rFonts w:ascii="Rockwell" w:hAnsi="Rockwell"/>
         </w:rPr>
         <w:t xml:space="preserve">that county wide </w:t>
       </w:r>
       <w:r>
         <w:rPr>
-          <w:rFonts w:ascii="Bell MT" w:hAnsi="Bell MT"/>
+          <w:rFonts w:ascii="Rockwell" w:hAnsi="Rockwell"/>
         </w:rPr>
         <w:t xml:space="preserve">access </w:t>
       </w:r>
       <w:r>
         <w:rPr>
-          <w:rFonts w:ascii="Bell MT" w:hAnsi="Bell MT"/>
+          <w:rFonts w:ascii="Rockwell" w:hAnsi="Rockwell"/>
         </w:rPr>
         <w:t>decreased</w:t>
       </w:r>
       <w:r>
         <w:rPr>
-          <w:rFonts w:ascii="Bell MT" w:hAnsi="Bell MT"/>
+          <w:rFonts w:ascii="Rockwell" w:hAnsi="Rockwell"/>
         </w:rPr>
         <w:t xml:space="preserve"> or stay</w:t>
       </w:r>
       <w:r>
         <w:rPr>
-          <w:rFonts w:ascii="Bell MT" w:hAnsi="Bell MT"/>
+          <w:rFonts w:ascii="Rockwell" w:hAnsi="Rockwell"/>
         </w:rPr>
         <w:t>ed</w:t>
       </w:r>
       <w:r>
         <w:rPr>
-          <w:rFonts w:ascii="Bell MT" w:hAnsi="Bell MT"/>
+          <w:rFonts w:ascii="Rockwell" w:hAnsi="Rockwell"/>
         </w:rPr>
         <w:t xml:space="preserve"> constant </w:t>
       </w:r>
       <w:r>
         <w:rPr>
-          <w:rFonts w:ascii="Bell MT" w:hAnsi="Bell MT"/>
+          <w:rFonts w:ascii="Rockwell" w:hAnsi="Rockwell"/>
         </w:rPr>
         <w:t xml:space="preserve">as </w:t>
       </w:r>
       <w:r>
         <w:rPr>
-          <w:rFonts w:ascii="Bell MT" w:hAnsi="Bell MT"/>
+          <w:rFonts w:ascii="Rockwell" w:hAnsi="Rockwell"/>
         </w:rPr>
         <w:t>their population increase</w:t>
       </w:r>
       <w:r>
         <w:rPr>
-          <w:rFonts w:ascii="Bell MT" w:hAnsi="Bell MT"/>
+          <w:rFonts w:ascii="Rockwell" w:hAnsi="Rockwell"/>
         </w:rPr>
         <w:t>d</w:t>
       </w:r>
       <w:r>
         <w:rPr>
-          <w:rFonts w:ascii="Bell MT" w:hAnsi="Bell MT"/>
+          <w:rFonts w:ascii="Rockwell" w:hAnsi="Rockwell"/>
         </w:rPr>
         <w:t>.</w:t>
       </w:r>
       <w:r>
         <w:rPr>
-          <w:rFonts w:ascii="Bell MT" w:hAnsi="Bell MT"/>
+          <w:rFonts w:ascii="Rockwell" w:hAnsi="Rockwell"/>
         </w:rPr>
         <w:t xml:space="preserve"> </w:t>
       </w:r>
       <w:r>
         <w:rPr>
-          <w:rFonts w:ascii="Bell MT" w:hAnsi="Bell MT"/>
+          <w:rFonts w:ascii="Rockwell" w:hAnsi="Rockwell"/>
         </w:rPr>
         <w:t>(</w:t>
       </w:r>
@@ -2100,7 +2082,7 @@
         <w:r>
           <w:rPr>
             <w:rStyle w:val="Hyperlink"/>
-            <w:rFonts w:ascii="Bell MT" w:hAnsi="Bell MT"/>
+            <w:rFonts w:ascii="Rockwell" w:hAnsi="Rockwell"/>
           </w:rPr>
           <w:t>see fig…)</w:t>
         </w:r>
@@ -2109,38 +2091,38 @@
     <w:p>
       <w:pPr>
         <w:rPr>
-          <w:rFonts w:ascii="Bell MT" w:hAnsi="Bell MT"/>
-        </w:rPr>
-      </w:pPr>
-    </w:p>
-    <w:p>
-      <w:pPr>
-        <w:rPr>
-          <w:rFonts w:ascii="Bell MT" w:hAnsi="Bell MT"/>
-        </w:rPr>
-      </w:pPr>
-    </w:p>
-    <w:p>
-      <w:pPr>
-        <w:rPr>
-          <w:rFonts w:ascii="Bell MT" w:hAnsi="Bell MT"/>
-        </w:rPr>
-      </w:pPr>
-      <w:r>
-        <w:rPr>
-          <w:rFonts w:ascii="Bell MT" w:hAnsi="Bell MT"/>
+          <w:rFonts w:ascii="Rockwell" w:hAnsi="Rockwell"/>
+        </w:rPr>
+      </w:pPr>
+    </w:p>
+    <w:p>
+      <w:pPr>
+        <w:rPr>
+          <w:rFonts w:ascii="Rockwell" w:hAnsi="Rockwell"/>
+        </w:rPr>
+      </w:pPr>
+    </w:p>
+    <w:p>
+      <w:pPr>
+        <w:rPr>
+          <w:rFonts w:ascii="Rockwell" w:hAnsi="Rockwell"/>
+        </w:rPr>
+      </w:pPr>
+      <w:r>
+        <w:rPr>
+          <w:rFonts w:ascii="Rockwell" w:hAnsi="Rockwell"/>
         </w:rPr>
         <w:t>That said, the median percentage of access by race was highest in White communities and Latino populations, implying that while low access my increase as communities include more minorities, Whites and Latinos see the least amount of access that other groups</w:t>
       </w:r>
       <w:r>
         <w:rPr>
-          <w:rFonts w:ascii="Bell MT" w:hAnsi="Bell MT"/>
+          <w:rFonts w:ascii="Rockwell" w:hAnsi="Rockwell"/>
         </w:rPr>
         <w:t xml:space="preserve"> on average in Northern California</w:t>
       </w:r>
       <w:r>
         <w:rPr>
-          <w:rFonts w:ascii="Bell MT" w:hAnsi="Bell MT"/>
+          <w:rFonts w:ascii="Rockwell" w:hAnsi="Rockwell"/>
         </w:rPr>
         <w:t xml:space="preserve">. </w:t>
       </w:r>
@@ -2148,7 +2130,7 @@
         <w:r>
           <w:rPr>
             <w:rStyle w:val="Hyperlink"/>
-            <w:rFonts w:ascii="Bell MT" w:hAnsi="Bell MT"/>
+            <w:rFonts w:ascii="Rockwell" w:hAnsi="Rockwell"/>
           </w:rPr>
           <w:t>(</w:t>
         </w:r>
@@ -2156,7 +2138,7 @@
         <w:r>
           <w:rPr>
             <w:rStyle w:val="Hyperlink"/>
-            <w:rFonts w:ascii="Bell MT" w:hAnsi="Bell MT"/>
+            <w:rFonts w:ascii="Rockwell" w:hAnsi="Rockwell"/>
           </w:rPr>
           <w:t>see</w:t>
         </w:r>
@@ -2164,14 +2146,14 @@
         <w:r>
           <w:rPr>
             <w:rStyle w:val="Hyperlink"/>
-            <w:rFonts w:ascii="Bell MT" w:hAnsi="Bell MT"/>
+            <w:rFonts w:ascii="Rockwell" w:hAnsi="Rockwell"/>
           </w:rPr>
           <w:t xml:space="preserve"> fig…</w:t>
         </w:r>
         <w:r>
           <w:rPr>
             <w:rStyle w:val="Hyperlink"/>
-            <w:rFonts w:ascii="Bell MT" w:hAnsi="Bell MT"/>
+            <w:rFonts w:ascii="Rockwell" w:hAnsi="Rockwell"/>
           </w:rPr>
           <w:t>)</w:t>
         </w:r>
@@ -2180,7 +2162,7 @@
     <w:p>
       <w:pPr>
         <w:rPr>
-          <w:rFonts w:ascii="Bell MT" w:hAnsi="Bell MT"/>
+          <w:rFonts w:ascii="Rockwell" w:hAnsi="Rockwell"/>
           <w:sz w:val="28"/>
           <w:szCs w:val="28"/>
         </w:rPr>
@@ -2189,7 +2171,7 @@
     <w:p>
       <w:pPr>
         <w:rPr>
-          <w:rFonts w:ascii="Bell MT" w:hAnsi="Bell MT"/>
+          <w:rFonts w:ascii="Rockwell" w:hAnsi="Rockwell"/>
           <w:sz w:val="28"/>
           <w:szCs w:val="28"/>
         </w:rPr>
@@ -2198,24 +2180,24 @@
     <w:p>
       <w:pPr>
         <w:rPr>
-          <w:rFonts w:ascii="Bell MT" w:hAnsi="Bell MT"/>
-        </w:rPr>
-      </w:pPr>
-      <w:r>
-        <w:rPr>
-          <w:rFonts w:ascii="Bell MT" w:hAnsi="Bell MT"/>
+          <w:rFonts w:ascii="Rockwell" w:hAnsi="Rockwell"/>
+        </w:rPr>
+      </w:pPr>
+      <w:r>
+        <w:rPr>
+          <w:rFonts w:ascii="Rockwell" w:hAnsi="Rockwell"/>
         </w:rPr>
         <w:t xml:space="preserve">Communities with a larger share of seniors had a negative correlation with low access, which is a positive sign. However, communities with a higher concentration of children (under 18) had a moderate positive correlation to low access with an even more pronounced relationship in </w:t>
       </w:r>
       <w:r>
         <w:rPr>
-          <w:rFonts w:ascii="Bell MT" w:hAnsi="Bell MT"/>
+          <w:rFonts w:ascii="Rockwell" w:hAnsi="Rockwell"/>
         </w:rPr>
         <w:t>low-income</w:t>
       </w:r>
       <w:r>
         <w:rPr>
-          <w:rFonts w:ascii="Bell MT" w:hAnsi="Bell MT"/>
+          <w:rFonts w:ascii="Rockwell" w:hAnsi="Rockwell"/>
         </w:rPr>
         <w:t xml:space="preserve"> areas, which is scary. </w:t>
       </w:r>
@@ -2223,7 +2205,7 @@
         <w:r>
           <w:rPr>
             <w:rStyle w:val="Hyperlink"/>
-            <w:rFonts w:ascii="Bell MT" w:hAnsi="Bell MT"/>
+            <w:rFonts w:ascii="Rockwell" w:hAnsi="Rockwell"/>
           </w:rPr>
           <w:t>(</w:t>
         </w:r>
@@ -2231,7 +2213,7 @@
         <w:r>
           <w:rPr>
             <w:rStyle w:val="Hyperlink"/>
-            <w:rFonts w:ascii="Bell MT" w:hAnsi="Bell MT"/>
+            <w:rFonts w:ascii="Rockwell" w:hAnsi="Rockwell"/>
           </w:rPr>
           <w:t>see</w:t>
         </w:r>
@@ -2239,7 +2221,7 @@
         <w:r>
           <w:rPr>
             <w:rStyle w:val="Hyperlink"/>
-            <w:rFonts w:ascii="Bell MT" w:hAnsi="Bell MT"/>
+            <w:rFonts w:ascii="Rockwell" w:hAnsi="Rockwell"/>
           </w:rPr>
           <w:t xml:space="preserve"> fig…)</w:t>
         </w:r>
@@ -2248,50 +2230,50 @@
     <w:p>
       <w:pPr>
         <w:rPr>
-          <w:rFonts w:ascii="Bell MT" w:hAnsi="Bell MT"/>
-        </w:rPr>
-      </w:pPr>
-    </w:p>
-    <w:p>
-      <w:pPr>
-        <w:rPr>
-          <w:rFonts w:ascii="Bell MT" w:hAnsi="Bell MT"/>
-        </w:rPr>
-      </w:pPr>
-    </w:p>
-    <w:p>
-      <w:pPr>
-        <w:rPr>
-          <w:rFonts w:ascii="Bell MT" w:hAnsi="Bell MT"/>
-        </w:rPr>
-      </w:pPr>
-      <w:r>
-        <w:rPr>
-          <w:rFonts w:ascii="Bell MT" w:hAnsi="Bell MT"/>
+          <w:rFonts w:ascii="Rockwell" w:hAnsi="Rockwell"/>
+        </w:rPr>
+      </w:pPr>
+    </w:p>
+    <w:p>
+      <w:pPr>
+        <w:rPr>
+          <w:rFonts w:ascii="Rockwell" w:hAnsi="Rockwell"/>
+        </w:rPr>
+      </w:pPr>
+    </w:p>
+    <w:p>
+      <w:pPr>
+        <w:rPr>
+          <w:rFonts w:ascii="Rockwell" w:hAnsi="Rockwell"/>
+        </w:rPr>
+      </w:pPr>
+      <w:r>
+        <w:rPr>
+          <w:rFonts w:ascii="Rockwell" w:hAnsi="Rockwell"/>
         </w:rPr>
         <w:t xml:space="preserve">Where were found a very strong correlation is when we looked at change in access and change in </w:t>
       </w:r>
       <w:r>
         <w:rPr>
-          <w:rFonts w:ascii="Bell MT" w:hAnsi="Bell MT"/>
+          <w:rFonts w:ascii="Rockwell" w:hAnsi="Rockwell"/>
         </w:rPr>
         <w:t>low-income</w:t>
       </w:r>
       <w:r>
         <w:rPr>
-          <w:rFonts w:ascii="Bell MT" w:hAnsi="Bell MT"/>
+          <w:rFonts w:ascii="Rockwell" w:hAnsi="Rockwell"/>
         </w:rPr>
         <w:t xml:space="preserve"> population. As the percentage of low access population increased, so did the population of low-income communities with low access. While this may seem obvious, it is important to point out that the changes are strongest in in places where money is in shorter supply</w:t>
       </w:r>
       <w:r>
         <w:rPr>
-          <w:rFonts w:ascii="Bell MT" w:hAnsi="Bell MT"/>
+          <w:rFonts w:ascii="Rockwell" w:hAnsi="Rockwell"/>
         </w:rPr>
         <w:t>.</w:t>
       </w:r>
       <w:r>
         <w:rPr>
-          <w:rFonts w:ascii="Bell MT" w:hAnsi="Bell MT"/>
+          <w:rFonts w:ascii="Rockwell" w:hAnsi="Rockwell"/>
         </w:rPr>
         <w:t xml:space="preserve"> It is noteworthy that access to healthy food is poorest in areas with the highest income security, which underscores the need for policy interventions aimed at improving access to healthy food for all.</w:t>
       </w:r>
@@ -2299,35 +2281,35 @@
         <w:r>
           <w:rPr>
             <w:rStyle w:val="Hyperlink"/>
-            <w:rFonts w:ascii="Bell MT" w:hAnsi="Bell MT"/>
+            <w:rFonts w:ascii="Rockwell" w:hAnsi="Rockwell"/>
           </w:rPr>
           <w:t xml:space="preserve"> (</w:t>
         </w:r>
         <w:r>
           <w:rPr>
             <w:rStyle w:val="Hyperlink"/>
-            <w:rFonts w:ascii="Bell MT" w:hAnsi="Bell MT"/>
+            <w:rFonts w:ascii="Rockwell" w:hAnsi="Rockwell"/>
           </w:rPr>
           <w:t>see</w:t>
         </w:r>
         <w:r>
           <w:rPr>
             <w:rStyle w:val="Hyperlink"/>
-            <w:rFonts w:ascii="Bell MT" w:hAnsi="Bell MT"/>
+            <w:rFonts w:ascii="Rockwell" w:hAnsi="Rockwell"/>
           </w:rPr>
           <w:t xml:space="preserve"> fig</w:t>
         </w:r>
         <w:r>
           <w:rPr>
             <w:rStyle w:val="Hyperlink"/>
-            <w:rFonts w:ascii="Bell MT" w:hAnsi="Bell MT"/>
+            <w:rFonts w:ascii="Rockwell" w:hAnsi="Rockwell"/>
           </w:rPr>
           <w:t>…</w:t>
         </w:r>
         <w:r>
           <w:rPr>
             <w:rStyle w:val="Hyperlink"/>
-            <w:rFonts w:ascii="Bell MT" w:hAnsi="Bell MT"/>
+            <w:rFonts w:ascii="Rockwell" w:hAnsi="Rockwell"/>
           </w:rPr>
           <w:t>)</w:t>
         </w:r>
@@ -2336,7 +2318,7 @@
     <w:p>
       <w:pPr>
         <w:rPr>
-          <w:rFonts w:ascii="Bell MT" w:hAnsi="Bell MT"/>
+          <w:rFonts w:ascii="Rockwell" w:hAnsi="Rockwell"/>
           <w:sz w:val="28"/>
           <w:szCs w:val="28"/>
         </w:rPr>
@@ -2345,7 +2327,7 @@
     <w:p>
       <w:pPr>
         <w:rPr>
-          <w:rFonts w:ascii="Bell MT" w:hAnsi="Bell MT"/>
+          <w:rFonts w:ascii="Rockwell" w:hAnsi="Rockwell"/>
           <w:sz w:val="28"/>
           <w:szCs w:val="28"/>
         </w:rPr>
@@ -2354,14 +2336,14 @@
     <w:p>
       <w:pPr>
         <w:rPr>
-          <w:rFonts w:ascii="Bell MT" w:hAnsi="Bell MT"/>
+          <w:rFonts w:ascii="Rockwell" w:hAnsi="Rockwell"/>
           <w:i/>
           <w:iCs/>
         </w:rPr>
       </w:pPr>
       <w:r>
         <w:rPr>
-          <w:rFonts w:ascii="Bell MT" w:hAnsi="Bell MT"/>
+          <w:rFonts w:ascii="Rockwell" w:hAnsi="Rockwell"/>
           <w:i/>
           <w:iCs/>
         </w:rPr>
@@ -2371,105 +2353,7 @@
     <w:p>
       <w:pPr>
         <w:rPr>
-          <w:rFonts w:ascii="Bell MT" w:hAnsi="Bell MT"/>
-        </w:rPr>
-      </w:pPr>
-      <w:r>
-        <w:rPr>
-          <w:rFonts w:ascii="Bell MT" w:hAnsi="Bell MT"/>
-        </w:rPr>
-        <w:lastRenderedPageBreak/>
-        <w:t>Interestingly, we did not see much of a correlation between health indicators such as obesity and diabetes and low access. The regions in Northern California compare favorably to access able data for the US, where low access is linked to increases in those indicators.</w:t>
-      </w:r>
-      <w:r>
-        <w:rPr>
-          <w:rStyle w:val="FootnoteReference"/>
-          <w:rFonts w:ascii="Bell MT" w:hAnsi="Bell MT"/>
-        </w:rPr>
-        <w:footnoteReference w:id="2"/>
-      </w:r>
-      <w:r>
-        <w:rPr>
-          <w:rFonts w:ascii="Bell MT" w:hAnsi="Bell MT"/>
-        </w:rPr>
-        <w:t xml:space="preserve"> (see fig…)</w:t>
-      </w:r>
-    </w:p>
-    <w:p>
-      <w:pPr>
-        <w:rPr>
-          <w:rFonts w:ascii="Bell MT" w:hAnsi="Bell MT"/>
-        </w:rPr>
-      </w:pPr>
-    </w:p>
-    <w:p>
-      <w:pPr>
-        <w:rPr>
-          <w:rFonts w:ascii="Bell MT" w:hAnsi="Bell MT"/>
-        </w:rPr>
-      </w:pPr>
-    </w:p>
-    <w:p>
-      <w:pPr>
-        <w:rPr>
-          <w:rFonts w:ascii="Bell MT" w:hAnsi="Bell MT"/>
-        </w:rPr>
-      </w:pPr>
-      <w:r>
-        <w:rPr>
-          <w:rFonts w:ascii="Bell MT" w:hAnsi="Bell MT"/>
-        </w:rPr>
-        <w:t>W</w:t>
-      </w:r>
-      <w:r>
-        <w:rPr>
-          <w:rFonts w:ascii="Bell MT" w:hAnsi="Bell MT"/>
-        </w:rPr>
-        <w:t xml:space="preserve">e expected more positive correlation between low access and a </w:t>
-      </w:r>
-      <w:r>
-        <w:rPr>
-          <w:rFonts w:ascii="Bell MT" w:hAnsi="Bell MT"/>
-        </w:rPr>
-        <w:t>negative health indicator</w:t>
-      </w:r>
-      <w:r>
-        <w:rPr>
-          <w:rFonts w:ascii="Bell MT" w:hAnsi="Bell MT"/>
-        </w:rPr>
-        <w:t xml:space="preserve">, </w:t>
-      </w:r>
-      <w:r>
-        <w:rPr>
-          <w:rFonts w:ascii="Bell MT" w:hAnsi="Bell MT"/>
-        </w:rPr>
-        <w:t xml:space="preserve">diabetes, </w:t>
-      </w:r>
-      <w:r>
-        <w:rPr>
-          <w:rFonts w:ascii="Bell MT" w:hAnsi="Bell MT"/>
-        </w:rPr>
-        <w:t>but what we found was a moderate correlation between household income and diabetes. (</w:t>
-      </w:r>
-      <w:proofErr w:type="gramStart"/>
-      <w:r>
-        <w:rPr>
-          <w:rFonts w:ascii="Bell MT" w:hAnsi="Bell MT"/>
-        </w:rPr>
-        <w:t>see</w:t>
-      </w:r>
-      <w:proofErr w:type="gramEnd"/>
-      <w:r>
-        <w:rPr>
-          <w:rFonts w:ascii="Bell MT" w:hAnsi="Bell MT"/>
-        </w:rPr>
-        <w:t xml:space="preserve"> fig…) </w:t>
-      </w:r>
-    </w:p>
-    <w:p>
-      <w:pPr>
-        <w:rPr>
-          <w:rFonts w:ascii="Bell MT" w:hAnsi="Bell MT"/>
+          <w:rFonts w:ascii="Rockwell" w:hAnsi="Rockwell"/>
           <w:i/>
           <w:iCs/>
         </w:rPr>
@@ -2478,62 +2362,173 @@
     <w:p>
       <w:pPr>
         <w:rPr>
-          <w:rFonts w:ascii="Bell MT" w:hAnsi="Bell MT"/>
+          <w:rFonts w:ascii="Rockwell" w:hAnsi="Rockwell"/>
+        </w:rPr>
+      </w:pPr>
+      <w:r>
+        <w:rPr>
+          <w:rFonts w:ascii="Rockwell" w:hAnsi="Rockwell"/>
+        </w:rPr>
+        <w:t>Interestingly, we did not see much of a correlation between health indicators such as obesity and diabetes and low access. The regions in Northern California compare favorably to access able data for the US, where low access is linked to increases in those indicators.</w:t>
+      </w:r>
+      <w:r>
+        <w:rPr>
+          <w:rStyle w:val="FootnoteReference"/>
+          <w:rFonts w:ascii="Rockwell" w:hAnsi="Rockwell"/>
+        </w:rPr>
+        <w:footnoteReference w:id="2"/>
+      </w:r>
+      <w:r>
+        <w:rPr>
+          <w:rFonts w:ascii="Rockwell" w:hAnsi="Rockwell"/>
+        </w:rPr>
+        <w:t xml:space="preserve"> (see fig…)</w:t>
+      </w:r>
+    </w:p>
+    <w:p>
+      <w:pPr>
+        <w:rPr>
+          <w:rFonts w:ascii="Rockwell" w:hAnsi="Rockwell"/>
+        </w:rPr>
+      </w:pPr>
+    </w:p>
+    <w:p>
+      <w:pPr>
+        <w:rPr>
+          <w:rFonts w:ascii="Rockwell" w:hAnsi="Rockwell"/>
+        </w:rPr>
+      </w:pPr>
+    </w:p>
+    <w:p>
+      <w:pPr>
+        <w:rPr>
+          <w:rFonts w:ascii="Rockwell" w:hAnsi="Rockwell"/>
+        </w:rPr>
+      </w:pPr>
+      <w:r>
+        <w:rPr>
+          <w:rFonts w:ascii="Rockwell" w:hAnsi="Rockwell"/>
+        </w:rPr>
+        <w:t>W</w:t>
+      </w:r>
+      <w:r>
+        <w:rPr>
+          <w:rFonts w:ascii="Rockwell" w:hAnsi="Rockwell"/>
+        </w:rPr>
+        <w:t xml:space="preserve">e expected more positive correlation between low access and a </w:t>
+      </w:r>
+      <w:r>
+        <w:rPr>
+          <w:rFonts w:ascii="Rockwell" w:hAnsi="Rockwell"/>
+        </w:rPr>
+        <w:t>negative health indicator</w:t>
+      </w:r>
+      <w:r>
+        <w:rPr>
+          <w:rFonts w:ascii="Rockwell" w:hAnsi="Rockwell"/>
+        </w:rPr>
+        <w:t xml:space="preserve">, </w:t>
+      </w:r>
+      <w:r>
+        <w:rPr>
+          <w:rFonts w:ascii="Rockwell" w:hAnsi="Rockwell"/>
+        </w:rPr>
+        <w:t xml:space="preserve">diabetes, </w:t>
+      </w:r>
+      <w:r>
+        <w:rPr>
+          <w:rFonts w:ascii="Rockwell" w:hAnsi="Rockwell"/>
+        </w:rPr>
+        <w:t>but what we found was a moderate correlation between household income and diabetes. (</w:t>
+      </w:r>
+      <w:proofErr w:type="gramStart"/>
+      <w:r>
+        <w:rPr>
+          <w:rFonts w:ascii="Rockwell" w:hAnsi="Rockwell"/>
+        </w:rPr>
+        <w:t>see</w:t>
+      </w:r>
+      <w:proofErr w:type="gramEnd"/>
+      <w:r>
+        <w:rPr>
+          <w:rFonts w:ascii="Rockwell" w:hAnsi="Rockwell"/>
+        </w:rPr>
+        <w:t xml:space="preserve"> fig…) </w:t>
+      </w:r>
+    </w:p>
+    <w:p>
+      <w:pPr>
+        <w:rPr>
+          <w:rFonts w:ascii="Rockwell" w:hAnsi="Rockwell"/>
+        </w:rPr>
+      </w:pPr>
+    </w:p>
+    <w:p>
+      <w:pPr>
+        <w:rPr>
+          <w:rFonts w:ascii="Rockwell" w:hAnsi="Rockwell"/>
+        </w:rPr>
+      </w:pPr>
+    </w:p>
+    <w:p>
+      <w:pPr>
+        <w:rPr>
+          <w:rFonts w:ascii="Rockwell" w:hAnsi="Rockwell"/>
           <w:i/>
           <w:iCs/>
         </w:rPr>
       </w:pPr>
-    </w:p>
-    <w:p>
-      <w:pPr>
-        <w:rPr>
-          <w:rFonts w:ascii="Bell MT" w:hAnsi="Bell MT"/>
+      <w:r>
+        <w:rPr>
+          <w:rFonts w:ascii="Rockwell" w:hAnsi="Rockwell"/>
           <w:i/>
           <w:iCs/>
         </w:rPr>
-      </w:pPr>
-      <w:r>
-        <w:rPr>
-          <w:rFonts w:ascii="Bell MT" w:hAnsi="Bell MT"/>
+        <w:t>Rural v. Metro</w:t>
+      </w:r>
+    </w:p>
+    <w:p>
+      <w:pPr>
+        <w:rPr>
+          <w:rFonts w:ascii="Rockwell" w:hAnsi="Rockwell"/>
           <w:i/>
           <w:iCs/>
         </w:rPr>
-        <w:t>Rural v. Metro</w:t>
-      </w:r>
-    </w:p>
-    <w:p>
-      <w:pPr>
-        <w:rPr>
-          <w:rFonts w:ascii="Bell MT" w:hAnsi="Bell MT"/>
-        </w:rPr>
-      </w:pPr>
-      <w:r>
-        <w:rPr>
-          <w:rFonts w:ascii="Bell MT" w:hAnsi="Bell MT"/>
+      </w:pPr>
+    </w:p>
+    <w:p>
+      <w:pPr>
+        <w:rPr>
+          <w:rFonts w:ascii="Rockwell" w:hAnsi="Rockwell"/>
+        </w:rPr>
+      </w:pPr>
+      <w:r>
+        <w:rPr>
+          <w:rFonts w:ascii="Rockwell" w:hAnsi="Rockwell"/>
         </w:rPr>
         <w:t xml:space="preserve">We </w:t>
       </w:r>
       <w:r>
         <w:rPr>
-          <w:rFonts w:ascii="Bell MT" w:hAnsi="Bell MT"/>
+          <w:rFonts w:ascii="Rockwell" w:hAnsi="Rockwell"/>
         </w:rPr>
         <w:t xml:space="preserve">found a moderate correlation </w:t>
       </w:r>
       <w:r>
         <w:rPr>
-          <w:rFonts w:ascii="Bell MT" w:hAnsi="Bell MT"/>
+          <w:rFonts w:ascii="Rockwell" w:hAnsi="Rockwell"/>
         </w:rPr>
         <w:t xml:space="preserve">with a low p-values </w:t>
       </w:r>
       <w:r>
         <w:rPr>
-          <w:rFonts w:ascii="Bell MT" w:hAnsi="Bell MT"/>
+          <w:rFonts w:ascii="Rockwell" w:hAnsi="Rockwell"/>
         </w:rPr>
         <w:t>between counties with population loss and an increase in low access scores.</w:t>
       </w:r>
       <w:r>
         <w:rPr>
-          <w:rFonts w:ascii="Bell MT" w:hAnsi="Bell MT"/>
+          <w:rFonts w:ascii="Rockwell" w:hAnsi="Rockwell"/>
         </w:rPr>
         <w:t xml:space="preserve"> </w:t>
       </w:r>
@@ -2541,7 +2536,7 @@
         <w:r>
           <w:rPr>
             <w:rStyle w:val="Hyperlink"/>
-            <w:rFonts w:ascii="Bell MT" w:hAnsi="Bell MT"/>
+            <w:rFonts w:ascii="Rockwell" w:hAnsi="Rockwell"/>
           </w:rPr>
           <w:t>(</w:t>
         </w:r>
@@ -2549,7 +2544,7 @@
         <w:r>
           <w:rPr>
             <w:rStyle w:val="Hyperlink"/>
-            <w:rFonts w:ascii="Bell MT" w:hAnsi="Bell MT"/>
+            <w:rFonts w:ascii="Rockwell" w:hAnsi="Rockwell"/>
           </w:rPr>
           <w:t>see</w:t>
         </w:r>
@@ -2557,7 +2552,7 @@
         <w:r>
           <w:rPr>
             <w:rStyle w:val="Hyperlink"/>
-            <w:rFonts w:ascii="Bell MT" w:hAnsi="Bell MT"/>
+            <w:rFonts w:ascii="Rockwell" w:hAnsi="Rockwell"/>
           </w:rPr>
           <w:t xml:space="preserve"> fig..)</w:t>
         </w:r>
@@ -2566,68 +2561,68 @@
     <w:p>
       <w:pPr>
         <w:rPr>
-          <w:rFonts w:ascii="Bell MT" w:hAnsi="Bell MT"/>
-        </w:rPr>
-      </w:pPr>
-    </w:p>
-    <w:p>
-      <w:pPr>
-        <w:rPr>
-          <w:rFonts w:ascii="Bell MT" w:hAnsi="Bell MT"/>
-        </w:rPr>
-      </w:pPr>
-    </w:p>
-    <w:p>
-      <w:pPr>
-        <w:rPr>
-          <w:rFonts w:ascii="Bell MT" w:hAnsi="Bell MT"/>
-        </w:rPr>
-      </w:pPr>
-      <w:r>
-        <w:rPr>
-          <w:rFonts w:ascii="Bell MT" w:hAnsi="Bell MT"/>
+          <w:rFonts w:ascii="Rockwell" w:hAnsi="Rockwell"/>
+        </w:rPr>
+      </w:pPr>
+    </w:p>
+    <w:p>
+      <w:pPr>
+        <w:rPr>
+          <w:rFonts w:ascii="Rockwell" w:hAnsi="Rockwell"/>
+        </w:rPr>
+      </w:pPr>
+    </w:p>
+    <w:p>
+      <w:pPr>
+        <w:rPr>
+          <w:rFonts w:ascii="Rockwell" w:hAnsi="Rockwell"/>
+        </w:rPr>
+      </w:pPr>
+      <w:r>
+        <w:rPr>
+          <w:rFonts w:ascii="Rockwell" w:hAnsi="Rockwell"/>
         </w:rPr>
         <w:t xml:space="preserve">In addition, </w:t>
       </w:r>
       <w:r>
         <w:rPr>
-          <w:rFonts w:ascii="Bell MT" w:hAnsi="Bell MT"/>
+          <w:rFonts w:ascii="Rockwell" w:hAnsi="Rockwell"/>
         </w:rPr>
         <w:t xml:space="preserve">there was </w:t>
       </w:r>
       <w:r>
         <w:rPr>
-          <w:rFonts w:ascii="Bell MT" w:hAnsi="Bell MT"/>
+          <w:rFonts w:ascii="Rockwell" w:hAnsi="Rockwell"/>
         </w:rPr>
         <w:t>a moderate correlation</w:t>
       </w:r>
       <w:r>
         <w:rPr>
-          <w:rFonts w:ascii="Bell MT" w:hAnsi="Bell MT"/>
+          <w:rFonts w:ascii="Rockwell" w:hAnsi="Rockwell"/>
         </w:rPr>
         <w:t xml:space="preserve"> with a low p-value</w:t>
       </w:r>
       <w:r>
         <w:rPr>
-          <w:rFonts w:ascii="Bell MT" w:hAnsi="Bell MT"/>
+          <w:rFonts w:ascii="Rockwell" w:hAnsi="Rockwell"/>
         </w:rPr>
         <w:t xml:space="preserve"> between the population</w:t>
       </w:r>
       <w:r>
         <w:rPr>
-          <w:rFonts w:ascii="Bell MT" w:hAnsi="Bell MT"/>
+          <w:rFonts w:ascii="Rockwell" w:hAnsi="Rockwell"/>
         </w:rPr>
         <w:t xml:space="preserve"> totals</w:t>
       </w:r>
       <w:r>
         <w:rPr>
-          <w:rFonts w:ascii="Bell MT" w:hAnsi="Bell MT"/>
+          <w:rFonts w:ascii="Rockwell" w:hAnsi="Rockwell"/>
         </w:rPr>
         <w:t xml:space="preserve"> and change in low access.  </w:t>
       </w:r>
       <w:r>
         <w:rPr>
-          <w:rFonts w:ascii="Bell MT" w:hAnsi="Bell MT"/>
+          <w:rFonts w:ascii="Rockwell" w:hAnsi="Rockwell"/>
         </w:rPr>
         <w:t xml:space="preserve">This suggests, that while there are still plenty of communities facing low access to healthy foods in metro areas, rural areas have tended to see the greatest negative impacts of changes over the past decades. </w:t>
       </w:r>
@@ -2635,14 +2630,14 @@
     <w:p>
       <w:pPr>
         <w:rPr>
-          <w:rFonts w:ascii="Bell MT" w:hAnsi="Bell MT"/>
+          <w:rFonts w:ascii="Rockwell" w:hAnsi="Rockwell"/>
         </w:rPr>
       </w:pPr>
       <w:hyperlink r:id="rId16" w:history="1">
         <w:r>
           <w:rPr>
             <w:rStyle w:val="Hyperlink"/>
-            <w:rFonts w:ascii="Bell MT" w:hAnsi="Bell MT"/>
+            <w:rFonts w:ascii="Rockwell" w:hAnsi="Rockwell"/>
           </w:rPr>
           <w:t>(</w:t>
         </w:r>
@@ -2650,7 +2645,7 @@
         <w:r>
           <w:rPr>
             <w:rStyle w:val="Hyperlink"/>
-            <w:rFonts w:ascii="Bell MT" w:hAnsi="Bell MT"/>
+            <w:rFonts w:ascii="Rockwell" w:hAnsi="Rockwell"/>
           </w:rPr>
           <w:t>see</w:t>
         </w:r>
@@ -2658,7 +2653,7 @@
         <w:r>
           <w:rPr>
             <w:rStyle w:val="Hyperlink"/>
-            <w:rFonts w:ascii="Bell MT" w:hAnsi="Bell MT"/>
+            <w:rFonts w:ascii="Rockwell" w:hAnsi="Rockwell"/>
           </w:rPr>
           <w:t xml:space="preserve"> fig...)</w:t>
         </w:r>
@@ -2667,14 +2662,14 @@
     <w:p>
       <w:pPr>
         <w:rPr>
-          <w:rFonts w:ascii="Bell MT" w:hAnsi="Bell MT"/>
-        </w:rPr>
-      </w:pPr>
-    </w:p>
-    <w:p>
-      <w:pPr>
-        <w:rPr>
-          <w:rFonts w:ascii="Bell MT" w:hAnsi="Bell MT"/>
+          <w:rFonts w:ascii="Rockwell" w:hAnsi="Rockwell"/>
+        </w:rPr>
+      </w:pPr>
+    </w:p>
+    <w:p>
+      <w:pPr>
+        <w:rPr>
+          <w:rFonts w:ascii="Rockwell" w:hAnsi="Rockwell"/>
           <w:sz w:val="28"/>
           <w:szCs w:val="28"/>
         </w:rPr>
@@ -2683,12 +2678,12 @@
     <w:p>
       <w:pPr>
         <w:rPr>
-          <w:rFonts w:ascii="Bell MT" w:hAnsi="Bell MT"/>
-        </w:rPr>
-      </w:pPr>
-      <w:r>
-        <w:rPr>
-          <w:rFonts w:ascii="Bell MT" w:hAnsi="Bell MT"/>
+          <w:rFonts w:ascii="Rockwell" w:hAnsi="Rockwell"/>
+        </w:rPr>
+      </w:pPr>
+      <w:r>
+        <w:rPr>
+          <w:rFonts w:ascii="Rockwell" w:hAnsi="Rockwell"/>
         </w:rPr>
         <w:t>In rural counties, grocery stores tended to be clustered around populated areas and resulted in long drives for people living off less populated roads. In Calaveras, where we saw the greatest increase in low access, you can see this illustrated in the two maps below.</w:t>
       </w:r>
@@ -2696,49 +2691,49 @@
     <w:p>
       <w:pPr>
         <w:rPr>
-          <w:rFonts w:ascii="Bell MT" w:hAnsi="Bell MT"/>
-        </w:rPr>
-      </w:pPr>
-    </w:p>
-    <w:p>
-      <w:pPr>
-        <w:rPr>
-          <w:rFonts w:ascii="Bell MT" w:hAnsi="Bell MT"/>
-        </w:rPr>
-      </w:pPr>
-    </w:p>
-    <w:p>
-      <w:pPr>
-        <w:rPr>
-          <w:rFonts w:ascii="Bell MT" w:hAnsi="Bell MT"/>
+          <w:rFonts w:ascii="Rockwell" w:hAnsi="Rockwell"/>
+        </w:rPr>
+      </w:pPr>
+    </w:p>
+    <w:p>
+      <w:pPr>
+        <w:rPr>
+          <w:rFonts w:ascii="Rockwell" w:hAnsi="Rockwell"/>
+        </w:rPr>
+      </w:pPr>
+    </w:p>
+    <w:p>
+      <w:pPr>
+        <w:rPr>
+          <w:rFonts w:ascii="Rockwell" w:hAnsi="Rockwell"/>
         </w:rPr>
       </w:pPr>
       <w:hyperlink r:id="rId17" w:history="1">
         <w:r>
           <w:rPr>
             <w:rStyle w:val="Hyperlink"/>
-            <w:rFonts w:ascii="Bell MT" w:hAnsi="Bell MT"/>
+            <w:rFonts w:ascii="Rockwell" w:hAnsi="Rockwell"/>
           </w:rPr>
           <w:t>Map 1</w:t>
         </w:r>
       </w:hyperlink>
       <w:r>
         <w:rPr>
-          <w:rFonts w:ascii="Bell MT" w:hAnsi="Bell MT"/>
+          <w:rFonts w:ascii="Rockwell" w:hAnsi="Rockwell"/>
         </w:rPr>
         <w:t xml:space="preserve">: </w:t>
       </w:r>
       <w:proofErr w:type="spellStart"/>
       <w:r>
         <w:rPr>
-          <w:rFonts w:ascii="Bell MT" w:hAnsi="Bell MT"/>
+          <w:rFonts w:ascii="Rockwell" w:hAnsi="Rockwell"/>
         </w:rPr>
         <w:t>Calveras</w:t>
       </w:r>
       <w:proofErr w:type="spellEnd"/>
       <w:r>
         <w:rPr>
-          <w:rFonts w:ascii="Bell MT" w:hAnsi="Bell MT"/>
+          <w:rFonts w:ascii="Rockwell" w:hAnsi="Rockwell"/>
         </w:rPr>
         <w:t xml:space="preserve"> County with all its supermarkets and superstores, terrain and roads.</w:t>
       </w:r>
@@ -2746,42 +2741,42 @@
     <w:p>
       <w:pPr>
         <w:rPr>
-          <w:rFonts w:ascii="Bell MT" w:hAnsi="Bell MT"/>
-        </w:rPr>
-      </w:pPr>
-    </w:p>
-    <w:p>
-      <w:pPr>
-        <w:rPr>
-          <w:rFonts w:ascii="Bell MT" w:hAnsi="Bell MT"/>
+          <w:rFonts w:ascii="Rockwell" w:hAnsi="Rockwell"/>
+        </w:rPr>
+      </w:pPr>
+    </w:p>
+    <w:p>
+      <w:pPr>
+        <w:rPr>
+          <w:rFonts w:ascii="Rockwell" w:hAnsi="Rockwell"/>
         </w:rPr>
       </w:pPr>
       <w:hyperlink r:id="rId18" w:history="1">
         <w:r>
           <w:rPr>
             <w:rStyle w:val="Hyperlink"/>
-            <w:rFonts w:ascii="Bell MT" w:hAnsi="Bell MT"/>
+            <w:rFonts w:ascii="Rockwell" w:hAnsi="Rockwell"/>
           </w:rPr>
           <w:t>Map 2</w:t>
         </w:r>
       </w:hyperlink>
       <w:r>
         <w:rPr>
-          <w:rFonts w:ascii="Bell MT" w:hAnsi="Bell MT"/>
+          <w:rFonts w:ascii="Rockwell" w:hAnsi="Rockwell"/>
         </w:rPr>
         <w:t xml:space="preserve">: </w:t>
       </w:r>
       <w:proofErr w:type="spellStart"/>
       <w:r>
         <w:rPr>
-          <w:rFonts w:ascii="Bell MT" w:hAnsi="Bell MT"/>
+          <w:rFonts w:ascii="Rockwell" w:hAnsi="Rockwell"/>
         </w:rPr>
         <w:t>Calveras</w:t>
       </w:r>
       <w:proofErr w:type="spellEnd"/>
       <w:r>
         <w:rPr>
-          <w:rFonts w:ascii="Bell MT" w:hAnsi="Bell MT"/>
+          <w:rFonts w:ascii="Rockwell" w:hAnsi="Rockwell"/>
         </w:rPr>
         <w:t xml:space="preserve"> County and all its supermarkets and superstores, borders, and roads.</w:t>
       </w:r>
@@ -2789,7 +2784,7 @@
     <w:p>
       <w:pPr>
         <w:rPr>
-          <w:rFonts w:ascii="Bell MT" w:hAnsi="Bell MT"/>
+          <w:rFonts w:ascii="Rockwell" w:hAnsi="Rockwell"/>
           <w:sz w:val="28"/>
           <w:szCs w:val="28"/>
         </w:rPr>
@@ -2798,7 +2793,7 @@
     <w:p>
       <w:pPr>
         <w:rPr>
-          <w:rFonts w:ascii="Bell MT" w:hAnsi="Bell MT"/>
+          <w:rFonts w:ascii="Rockwell" w:hAnsi="Rockwell"/>
           <w:sz w:val="28"/>
           <w:szCs w:val="28"/>
         </w:rPr>
@@ -2807,30 +2802,30 @@
     <w:p>
       <w:pPr>
         <w:rPr>
-          <w:rFonts w:ascii="Bell MT" w:hAnsi="Bell MT"/>
-        </w:rPr>
-      </w:pPr>
-      <w:r>
-        <w:rPr>
-          <w:rFonts w:ascii="Bell MT" w:hAnsi="Bell MT"/>
+          <w:rFonts w:ascii="Rockwell" w:hAnsi="Rockwell"/>
+        </w:rPr>
+      </w:pPr>
+      <w:r>
+        <w:rPr>
+          <w:rFonts w:ascii="Rockwell" w:hAnsi="Rockwell"/>
         </w:rPr>
         <w:t>In both maps, you</w:t>
       </w:r>
       <w:r>
         <w:rPr>
-          <w:rFonts w:ascii="Bell MT" w:hAnsi="Bell MT"/>
+          <w:rFonts w:ascii="Rockwell" w:hAnsi="Rockwell"/>
         </w:rPr>
         <w:t xml:space="preserve"> can clearly see large chunks of Calaveras County where there are roads, even relatively well traveled roads, and no grocery stores</w:t>
       </w:r>
       <w:r>
         <w:rPr>
-          <w:rFonts w:ascii="Bell MT" w:hAnsi="Bell MT"/>
+          <w:rFonts w:ascii="Rockwell" w:hAnsi="Rockwell"/>
         </w:rPr>
         <w:t xml:space="preserve"> for miles</w:t>
       </w:r>
       <w:r>
         <w:rPr>
-          <w:rFonts w:ascii="Bell MT" w:hAnsi="Bell MT"/>
+          <w:rFonts w:ascii="Rockwell" w:hAnsi="Rockwell"/>
         </w:rPr>
         <w:t xml:space="preserve">. </w:t>
       </w:r>
@@ -2838,7 +2833,7 @@
     <w:p>
       <w:pPr>
         <w:rPr>
-          <w:rFonts w:ascii="Bell MT" w:hAnsi="Bell MT"/>
+          <w:rFonts w:ascii="Rockwell" w:hAnsi="Rockwell"/>
           <w:sz w:val="28"/>
           <w:szCs w:val="28"/>
         </w:rPr>
@@ -2847,7 +2842,7 @@
     <w:p>
       <w:pPr>
         <w:rPr>
-          <w:rFonts w:ascii="Bell MT" w:hAnsi="Bell MT"/>
+          <w:rFonts w:ascii="Rockwell" w:hAnsi="Rockwell"/>
           <w:sz w:val="28"/>
           <w:szCs w:val="28"/>
         </w:rPr>
@@ -2856,14 +2851,14 @@
     <w:p>
       <w:pPr>
         <w:rPr>
-          <w:rFonts w:ascii="Bell MT" w:hAnsi="Bell MT"/>
+          <w:rFonts w:ascii="Rockwell" w:hAnsi="Rockwell"/>
           <w:sz w:val="28"/>
           <w:szCs w:val="28"/>
         </w:rPr>
       </w:pPr>
       <w:r>
         <w:rPr>
-          <w:rFonts w:ascii="Bell MT" w:hAnsi="Bell MT"/>
+          <w:rFonts w:ascii="Rockwell" w:hAnsi="Rockwell"/>
           <w:sz w:val="28"/>
           <w:szCs w:val="28"/>
         </w:rPr>
@@ -2871,7 +2866,7 @@
       </w:r>
       <w:r>
         <w:rPr>
-          <w:rFonts w:ascii="Bell MT" w:hAnsi="Bell MT"/>
+          <w:rFonts w:ascii="Rockwell" w:hAnsi="Rockwell"/>
           <w:sz w:val="28"/>
           <w:szCs w:val="28"/>
         </w:rPr>
@@ -2881,7 +2876,7 @@
     <w:p>
       <w:pPr>
         <w:rPr>
-          <w:rFonts w:ascii="Bell MT" w:hAnsi="Bell MT"/>
+          <w:rFonts w:ascii="Rockwell" w:hAnsi="Rockwell"/>
           <w:sz w:val="28"/>
           <w:szCs w:val="28"/>
         </w:rPr>
@@ -2890,114 +2885,114 @@
     <w:p>
       <w:pPr>
         <w:rPr>
-          <w:rFonts w:ascii="Bell MT" w:hAnsi="Bell MT"/>
-        </w:rPr>
-      </w:pPr>
-      <w:r>
-        <w:rPr>
-          <w:rFonts w:ascii="Bell MT" w:hAnsi="Bell MT"/>
+          <w:rFonts w:ascii="Rockwell" w:hAnsi="Rockwell"/>
+        </w:rPr>
+      </w:pPr>
+      <w:r>
+        <w:rPr>
+          <w:rFonts w:ascii="Rockwell" w:hAnsi="Rockwell"/>
         </w:rPr>
         <w:t xml:space="preserve">In conclusion, while </w:t>
       </w:r>
       <w:r>
         <w:rPr>
-          <w:rFonts w:ascii="Bell MT" w:hAnsi="Bell MT"/>
+          <w:rFonts w:ascii="Rockwell" w:hAnsi="Rockwell"/>
         </w:rPr>
         <w:t xml:space="preserve">the </w:t>
       </w:r>
       <w:r>
         <w:rPr>
-          <w:rFonts w:ascii="Bell MT" w:hAnsi="Bell MT"/>
+          <w:rFonts w:ascii="Rockwell" w:hAnsi="Rockwell"/>
         </w:rPr>
         <w:t>Northern</w:t>
       </w:r>
       <w:r>
         <w:rPr>
-          <w:rFonts w:ascii="Bell MT" w:hAnsi="Bell MT"/>
+          <w:rFonts w:ascii="Rockwell" w:hAnsi="Rockwell"/>
         </w:rPr>
         <w:t xml:space="preserve"> California</w:t>
       </w:r>
       <w:r>
         <w:rPr>
-          <w:rFonts w:ascii="Bell MT" w:hAnsi="Bell MT"/>
+          <w:rFonts w:ascii="Rockwell" w:hAnsi="Rockwell"/>
         </w:rPr>
         <w:t>n</w:t>
       </w:r>
       <w:r>
         <w:rPr>
-          <w:rFonts w:ascii="Bell MT" w:hAnsi="Bell MT"/>
+          <w:rFonts w:ascii="Rockwell" w:hAnsi="Rockwell"/>
         </w:rPr>
         <w:t xml:space="preserve"> regions explored in our analysis</w:t>
       </w:r>
       <w:r>
         <w:rPr>
-          <w:rFonts w:ascii="Bell MT" w:hAnsi="Bell MT"/>
+          <w:rFonts w:ascii="Rockwell" w:hAnsi="Rockwell"/>
         </w:rPr>
         <w:t xml:space="preserve"> </w:t>
       </w:r>
       <w:r>
         <w:rPr>
-          <w:rFonts w:ascii="Bell MT" w:hAnsi="Bell MT"/>
+          <w:rFonts w:ascii="Rockwell" w:hAnsi="Rockwell"/>
         </w:rPr>
         <w:t>have</w:t>
       </w:r>
       <w:r>
         <w:rPr>
-          <w:rFonts w:ascii="Bell MT" w:hAnsi="Bell MT"/>
+          <w:rFonts w:ascii="Rockwell" w:hAnsi="Rockwell"/>
         </w:rPr>
         <w:t xml:space="preserve"> seen gains in access to healthy option, most of the gains have been see in </w:t>
       </w:r>
       <w:r>
         <w:rPr>
-          <w:rFonts w:ascii="Bell MT" w:hAnsi="Bell MT"/>
+          <w:rFonts w:ascii="Rockwell" w:hAnsi="Rockwell"/>
         </w:rPr>
         <w:t xml:space="preserve">more metropolitan areas. San Francisco County for example has seen a monster increase in access, so much so that in </w:t>
       </w:r>
       <w:r>
         <w:rPr>
-          <w:rFonts w:ascii="Bell MT" w:hAnsi="Bell MT"/>
+          <w:rFonts w:ascii="Rockwell" w:hAnsi="Rockwell"/>
         </w:rPr>
         <w:t>much</w:t>
       </w:r>
       <w:r>
         <w:rPr>
-          <w:rFonts w:ascii="Bell MT" w:hAnsi="Bell MT"/>
+          <w:rFonts w:ascii="Rockwell" w:hAnsi="Rockwell"/>
         </w:rPr>
         <w:t xml:space="preserve"> of our </w:t>
       </w:r>
       <w:r>
         <w:rPr>
-          <w:rFonts w:ascii="Bell MT" w:hAnsi="Bell MT"/>
+          <w:rFonts w:ascii="Rockwell" w:hAnsi="Rockwell"/>
         </w:rPr>
         <w:t>analysis</w:t>
       </w:r>
       <w:r>
         <w:rPr>
-          <w:rFonts w:ascii="Bell MT" w:hAnsi="Bell MT"/>
+          <w:rFonts w:ascii="Rockwell" w:hAnsi="Rockwell"/>
         </w:rPr>
         <w:t xml:space="preserve"> we had to remove it as an outlier. Alameda County, which has a large minority population, saw gains in access as well. In counties with increasing populations and </w:t>
       </w:r>
       <w:r>
         <w:rPr>
-          <w:rFonts w:ascii="Bell MT" w:hAnsi="Bell MT"/>
+          <w:rFonts w:ascii="Rockwell" w:hAnsi="Rockwell"/>
         </w:rPr>
         <w:t>higher</w:t>
       </w:r>
       <w:r>
         <w:rPr>
-          <w:rFonts w:ascii="Bell MT" w:hAnsi="Bell MT"/>
+          <w:rFonts w:ascii="Rockwell" w:hAnsi="Rockwell"/>
         </w:rPr>
         <w:t xml:space="preserve"> income</w:t>
       </w:r>
       <w:r>
         <w:rPr>
-          <w:rFonts w:ascii="Bell MT" w:hAnsi="Bell MT"/>
+          <w:rFonts w:ascii="Rockwell" w:hAnsi="Rockwell"/>
         </w:rPr>
         <w:t>s</w:t>
       </w:r>
       <w:r>
         <w:rPr>
-          <w:rFonts w:ascii="Bell MT" w:hAnsi="Bell MT"/>
+          <w:rFonts w:ascii="Rockwell" w:hAnsi="Rockwell"/>
         </w:rPr>
         <w:t>, we see that Northern California is doing quite well on a county level increasing the access to healthy food options.</w:t>
       </w:r>
@@ -3005,62 +3000,62 @@
     <w:p>
       <w:pPr>
         <w:rPr>
-          <w:rFonts w:ascii="Bell MT" w:hAnsi="Bell MT"/>
-        </w:rPr>
-      </w:pPr>
-    </w:p>
-    <w:p>
-      <w:pPr>
-        <w:rPr>
-          <w:rFonts w:ascii="Bell MT" w:hAnsi="Bell MT"/>
-        </w:rPr>
-      </w:pPr>
-    </w:p>
-    <w:p>
-      <w:pPr>
-        <w:rPr>
-          <w:rFonts w:ascii="Bell MT" w:hAnsi="Bell MT"/>
-        </w:rPr>
-      </w:pPr>
-      <w:r>
-        <w:rPr>
-          <w:rFonts w:ascii="Bell MT" w:hAnsi="Bell MT"/>
+          <w:rFonts w:ascii="Rockwell" w:hAnsi="Rockwell"/>
+        </w:rPr>
+      </w:pPr>
+    </w:p>
+    <w:p>
+      <w:pPr>
+        <w:rPr>
+          <w:rFonts w:ascii="Rockwell" w:hAnsi="Rockwell"/>
+        </w:rPr>
+      </w:pPr>
+    </w:p>
+    <w:p>
+      <w:pPr>
+        <w:rPr>
+          <w:rFonts w:ascii="Rockwell" w:hAnsi="Rockwell"/>
+        </w:rPr>
+      </w:pPr>
+      <w:r>
+        <w:rPr>
+          <w:rFonts w:ascii="Rockwell" w:hAnsi="Rockwell"/>
         </w:rPr>
         <w:t xml:space="preserve">Where we see the most worrying data is in low-income rural populations. </w:t>
       </w:r>
       <w:r>
         <w:rPr>
-          <w:rFonts w:ascii="Bell MT" w:hAnsi="Bell MT"/>
+          <w:rFonts w:ascii="Rockwell" w:hAnsi="Rockwell"/>
         </w:rPr>
         <w:t>In many counties</w:t>
       </w:r>
       <w:r>
         <w:rPr>
-          <w:rFonts w:ascii="Bell MT" w:hAnsi="Bell MT"/>
+          <w:rFonts w:ascii="Rockwell" w:hAnsi="Rockwell"/>
         </w:rPr>
         <w:t xml:space="preserve"> there </w:t>
       </w:r>
       <w:r>
         <w:rPr>
-          <w:rFonts w:ascii="Bell MT" w:hAnsi="Bell MT"/>
+          <w:rFonts w:ascii="Rockwell" w:hAnsi="Rockwell"/>
         </w:rPr>
         <w:t>has</w:t>
       </w:r>
       <w:r>
         <w:rPr>
-          <w:rFonts w:ascii="Bell MT" w:hAnsi="Bell MT"/>
+          <w:rFonts w:ascii="Rockwell" w:hAnsi="Rockwell"/>
         </w:rPr>
         <w:t xml:space="preserve"> been frightening decreases in access to healthy options. Even more disturbing is that children under 18 are </w:t>
       </w:r>
       <w:r>
         <w:rPr>
-          <w:rFonts w:ascii="Bell MT" w:hAnsi="Bell MT"/>
+          <w:rFonts w:ascii="Rockwell" w:hAnsi="Rockwell"/>
         </w:rPr>
         <w:t>affected</w:t>
       </w:r>
       <w:r>
         <w:rPr>
-          <w:rFonts w:ascii="Bell MT" w:hAnsi="Bell MT"/>
+          <w:rFonts w:ascii="Rockwell" w:hAnsi="Rockwell"/>
         </w:rPr>
         <w:t xml:space="preserve"> disproportionally. </w:t>
       </w:r>
@@ -3068,92 +3063,92 @@
     <w:p>
       <w:pPr>
         <w:rPr>
-          <w:rFonts w:ascii="Bell MT" w:hAnsi="Bell MT"/>
-        </w:rPr>
-      </w:pPr>
-    </w:p>
-    <w:p>
-      <w:pPr>
-        <w:rPr>
-          <w:rFonts w:ascii="Bell MT" w:hAnsi="Bell MT"/>
-        </w:rPr>
-      </w:pPr>
-    </w:p>
-    <w:p>
-      <w:pPr>
-        <w:rPr>
-          <w:rFonts w:ascii="Bell MT" w:hAnsi="Bell MT"/>
-        </w:rPr>
-      </w:pPr>
-      <w:r>
-        <w:rPr>
-          <w:rFonts w:ascii="Bell MT" w:hAnsi="Bell MT"/>
+          <w:rFonts w:ascii="Rockwell" w:hAnsi="Rockwell"/>
+        </w:rPr>
+      </w:pPr>
+    </w:p>
+    <w:p>
+      <w:pPr>
+        <w:rPr>
+          <w:rFonts w:ascii="Rockwell" w:hAnsi="Rockwell"/>
+        </w:rPr>
+      </w:pPr>
+    </w:p>
+    <w:p>
+      <w:pPr>
+        <w:rPr>
+          <w:rFonts w:ascii="Rockwell" w:hAnsi="Rockwell"/>
+        </w:rPr>
+      </w:pPr>
+      <w:r>
+        <w:rPr>
+          <w:rFonts w:ascii="Rockwell" w:hAnsi="Rockwell"/>
         </w:rPr>
         <w:t>Race</w:t>
       </w:r>
       <w:r>
         <w:rPr>
-          <w:rFonts w:ascii="Bell MT" w:hAnsi="Bell MT"/>
+          <w:rFonts w:ascii="Rockwell" w:hAnsi="Rockwell"/>
         </w:rPr>
         <w:t xml:space="preserve"> was </w:t>
       </w:r>
       <w:r>
         <w:rPr>
-          <w:rFonts w:ascii="Bell MT" w:hAnsi="Bell MT"/>
+          <w:rFonts w:ascii="Rockwell" w:hAnsi="Rockwell"/>
         </w:rPr>
         <w:t>interesting. It was obvious that as the populations of Black, Asians, and Hispanics</w:t>
       </w:r>
       <w:r>
         <w:rPr>
-          <w:rFonts w:ascii="Bell MT" w:hAnsi="Bell MT"/>
+          <w:rFonts w:ascii="Rockwell" w:hAnsi="Rockwell"/>
         </w:rPr>
         <w:t>, easy access to healthy food decreases and yet, there a more whites on average facing food deserts. Again, we see low-income populations suffer</w:t>
       </w:r>
       <w:r>
         <w:rPr>
-          <w:rFonts w:ascii="Bell MT" w:hAnsi="Bell MT"/>
+          <w:rFonts w:ascii="Rockwell" w:hAnsi="Rockwell"/>
         </w:rPr>
         <w:t>ing</w:t>
       </w:r>
       <w:r>
         <w:rPr>
-          <w:rFonts w:ascii="Bell MT" w:hAnsi="Bell MT"/>
+          <w:rFonts w:ascii="Rockwell" w:hAnsi="Rockwell"/>
         </w:rPr>
         <w:t xml:space="preserve"> low</w:t>
       </w:r>
       <w:r>
         <w:rPr>
-          <w:rFonts w:ascii="Bell MT" w:hAnsi="Bell MT"/>
+          <w:rFonts w:ascii="Rockwell" w:hAnsi="Rockwell"/>
         </w:rPr>
         <w:t>er</w:t>
       </w:r>
       <w:r>
         <w:rPr>
-          <w:rFonts w:ascii="Bell MT" w:hAnsi="Bell MT"/>
+          <w:rFonts w:ascii="Rockwell" w:hAnsi="Rockwell"/>
         </w:rPr>
         <w:t xml:space="preserve"> access</w:t>
       </w:r>
       <w:r>
         <w:rPr>
-          <w:rFonts w:ascii="Bell MT" w:hAnsi="Bell MT"/>
+          <w:rFonts w:ascii="Rockwell" w:hAnsi="Rockwell"/>
         </w:rPr>
         <w:t xml:space="preserve"> to wholesome options </w:t>
       </w:r>
       <w:r>
         <w:rPr>
-          <w:rFonts w:ascii="Bell MT" w:hAnsi="Bell MT"/>
+          <w:rFonts w:ascii="Rockwell" w:hAnsi="Rockwell"/>
         </w:rPr>
         <w:t>at a higher rate than</w:t>
       </w:r>
       <w:r>
         <w:rPr>
-          <w:rFonts w:ascii="Bell MT" w:hAnsi="Bell MT"/>
+          <w:rFonts w:ascii="Rockwell" w:hAnsi="Rockwell"/>
         </w:rPr>
         <w:t xml:space="preserve"> the rest of their cohorts</w:t>
       </w:r>
       <w:r>
         <w:rPr>
-          <w:rFonts w:ascii="Bell MT" w:hAnsi="Bell MT"/>
+          <w:rFonts w:ascii="Rockwell" w:hAnsi="Rockwell"/>
         </w:rPr>
         <w:t>.</w:t>
       </w:r>
@@ -3161,32 +3156,32 @@
     <w:p>
       <w:pPr>
         <w:rPr>
-          <w:rFonts w:ascii="Bell MT" w:hAnsi="Bell MT"/>
-        </w:rPr>
-      </w:pPr>
-    </w:p>
-    <w:p>
-      <w:pPr>
-        <w:rPr>
-          <w:rFonts w:ascii="Bell MT" w:hAnsi="Bell MT"/>
-        </w:rPr>
-      </w:pPr>
-    </w:p>
-    <w:p>
-      <w:pPr>
-        <w:rPr>
-          <w:rFonts w:ascii="Bell MT" w:hAnsi="Bell MT"/>
-        </w:rPr>
-      </w:pPr>
-      <w:r>
-        <w:rPr>
-          <w:rFonts w:ascii="Bell MT" w:hAnsi="Bell MT"/>
+          <w:rFonts w:ascii="Rockwell" w:hAnsi="Rockwell"/>
+        </w:rPr>
+      </w:pPr>
+    </w:p>
+    <w:p>
+      <w:pPr>
+        <w:rPr>
+          <w:rFonts w:ascii="Rockwell" w:hAnsi="Rockwell"/>
+        </w:rPr>
+      </w:pPr>
+    </w:p>
+    <w:p>
+      <w:pPr>
+        <w:rPr>
+          <w:rFonts w:ascii="Rockwell" w:hAnsi="Rockwell"/>
+        </w:rPr>
+      </w:pPr>
+      <w:r>
+        <w:rPr>
+          <w:rFonts w:ascii="Rockwell" w:hAnsi="Rockwell"/>
         </w:rPr>
         <w:t xml:space="preserve">In each of the following figures, the stronger correlations between </w:t>
       </w:r>
       <w:r>
         <w:rPr>
-          <w:rFonts w:ascii="Bell MT" w:hAnsi="Bell MT"/>
+          <w:rFonts w:ascii="Rockwell" w:hAnsi="Rockwell"/>
         </w:rPr>
         <w:t xml:space="preserve">low access to food and the low-income corresponding cohort is obvious. </w:t>
       </w:r>
@@ -3194,14 +3189,14 @@
         <w:r>
           <w:rPr>
             <w:rStyle w:val="Hyperlink"/>
-            <w:rFonts w:ascii="Bell MT" w:hAnsi="Bell MT"/>
+            <w:rFonts w:ascii="Rockwell" w:hAnsi="Rockwell"/>
           </w:rPr>
           <w:t>Figure one</w:t>
         </w:r>
       </w:hyperlink>
       <w:r>
         <w:rPr>
-          <w:rFonts w:ascii="Bell MT" w:hAnsi="Bell MT"/>
+          <w:rFonts w:ascii="Rockwell" w:hAnsi="Rockwell"/>
         </w:rPr>
         <w:t xml:space="preserve"> is shows steeper lines in the lower income of children. </w:t>
       </w:r>
@@ -3209,14 +3204,14 @@
         <w:r>
           <w:rPr>
             <w:rStyle w:val="Hyperlink"/>
-            <w:rFonts w:ascii="Bell MT" w:hAnsi="Bell MT"/>
+            <w:rFonts w:ascii="Rockwell" w:hAnsi="Rockwell"/>
           </w:rPr>
           <w:t>Figure two</w:t>
         </w:r>
       </w:hyperlink>
       <w:r>
         <w:rPr>
-          <w:rFonts w:ascii="Bell MT" w:hAnsi="Bell MT"/>
+          <w:rFonts w:ascii="Rockwell" w:hAnsi="Rockwell"/>
         </w:rPr>
         <w:t xml:space="preserve"> show the same with demographics. </w:t>
       </w:r>
@@ -3224,26 +3219,26 @@
     <w:p>
       <w:pPr>
         <w:rPr>
-          <w:rFonts w:ascii="Bell MT" w:hAnsi="Bell MT"/>
-        </w:rPr>
-      </w:pPr>
-    </w:p>
-    <w:p>
-      <w:pPr>
-        <w:rPr>
-          <w:rFonts w:ascii="Bell MT" w:hAnsi="Bell MT"/>
-        </w:rPr>
-      </w:pPr>
-    </w:p>
-    <w:p>
-      <w:pPr>
-        <w:rPr>
-          <w:rFonts w:ascii="Bell MT" w:hAnsi="Bell MT"/>
-        </w:rPr>
-      </w:pPr>
-      <w:r>
-        <w:rPr>
-          <w:rFonts w:ascii="Bell MT" w:hAnsi="Bell MT"/>
+          <w:rFonts w:ascii="Rockwell" w:hAnsi="Rockwell"/>
+        </w:rPr>
+      </w:pPr>
+    </w:p>
+    <w:p>
+      <w:pPr>
+        <w:rPr>
+          <w:rFonts w:ascii="Rockwell" w:hAnsi="Rockwell"/>
+        </w:rPr>
+      </w:pPr>
+    </w:p>
+    <w:p>
+      <w:pPr>
+        <w:rPr>
+          <w:rFonts w:ascii="Rockwell" w:hAnsi="Rockwell"/>
+        </w:rPr>
+      </w:pPr>
+      <w:r>
+        <w:rPr>
+          <w:rFonts w:ascii="Rockwell" w:hAnsi="Rockwell"/>
         </w:rPr>
         <w:t xml:space="preserve">Of all the relationships we explored, the relationship between change in access and changes low-income access may have been the strongest. </w:t>
       </w:r>
@@ -3251,7 +3246,7 @@
     <w:p>
       <w:pPr>
         <w:rPr>
-          <w:rFonts w:ascii="Bell MT" w:hAnsi="Bell MT"/>
+          <w:rFonts w:ascii="Rockwell" w:hAnsi="Rockwell"/>
         </w:rPr>
       </w:pPr>
     </w:p>
@@ -3259,18 +3254,20 @@
       <w:pPr>
         <w:jc w:val="center"/>
         <w:rPr>
-          <w:rFonts w:ascii="Bell MT" w:hAnsi="Bell MT"/>
-        </w:rPr>
-      </w:pPr>
-      <w:r>
-        <w:rPr>
-          <w:rFonts w:ascii="Bell MT" w:hAnsi="Bell MT"/>
-        </w:rPr>
+          <w:rFonts w:ascii="Rockwell" w:hAnsi="Rockwell"/>
+        </w:rPr>
+      </w:pPr>
+      <w:r>
+        <w:rPr>
+          <w:rFonts w:ascii="Rockwell" w:hAnsi="Rockwell"/>
+          <w:noProof/>
+        </w:rPr>
+        <w:lastRenderedPageBreak/>
         <w:drawing>
-          <wp:inline distT="0" distB="0" distL="0" distR="0" wp14:anchorId="33CF34C8" wp14:editId="2F289F58">
-            <wp:extent cx="3481897" cy="2611423"/>
-            <wp:effectExtent l="0" t="0" r="0" b="5080"/>
-            <wp:docPr id="168850082" name="Picture 1" descr="Chart, scatter chart&#10;&#10;Description automatically generated"/>
+          <wp:inline distT="0" distB="0" distL="0" distR="0" wp14:anchorId="1B88BEDB" wp14:editId="592F091D">
+            <wp:extent cx="3204594" cy="2489723"/>
+            <wp:effectExtent l="0" t="0" r="0" b="0"/>
+            <wp:docPr id="746027503" name="Picture 1" descr="Chart, scatter chart&#10;&#10;Description automatically generated"/>
             <wp:cNvGraphicFramePr>
               <a:graphicFrameLocks xmlns:a="http://schemas.openxmlformats.org/drawingml/2006/main" noChangeAspect="1"/>
             </wp:cNvGraphicFramePr>
@@ -3278,23 +3275,36 @@
               <a:graphicData uri="http://schemas.openxmlformats.org/drawingml/2006/picture">
                 <pic:pic xmlns:pic="http://schemas.openxmlformats.org/drawingml/2006/picture">
                   <pic:nvPicPr>
-                    <pic:cNvPr id="168850082" name="Picture 1" descr="Chart, scatter chart&#10;&#10;Description automatically generated"/>
-                    <pic:cNvPicPr/>
+                    <pic:cNvPr id="746027503" name="Picture 1" descr="Chart, scatter chart&#10;&#10;Description automatically generated"/>
+                    <pic:cNvPicPr>
+                      <a:picLocks noChangeAspect="1" noChangeArrowheads="1"/>
+                    </pic:cNvPicPr>
                   </pic:nvPicPr>
                   <pic:blipFill>
-                    <a:blip r:embed="rId21"/>
+                    <a:blip r:embed="rId21">
+                      <a:extLst>
+                        <a:ext uri="{28A0092B-C50C-407E-A947-70E740481C1C}">
+                          <a14:useLocalDpi xmlns:a14="http://schemas.microsoft.com/office/drawing/2010/main" val="0"/>
+                        </a:ext>
+                      </a:extLst>
+                    </a:blip>
+                    <a:srcRect/>
                     <a:stretch>
                       <a:fillRect/>
                     </a:stretch>
                   </pic:blipFill>
-                  <pic:spPr>
+                  <pic:spPr bwMode="auto">
                     <a:xfrm>
                       <a:off x="0" y="0"/>
-                      <a:ext cx="3496144" cy="2622108"/>
+                      <a:ext cx="3232130" cy="2511116"/>
                     </a:xfrm>
                     <a:prstGeom prst="rect">
                       <a:avLst/>
                     </a:prstGeom>
+                    <a:noFill/>
+                    <a:ln>
+                      <a:noFill/>
+                    </a:ln>
                   </pic:spPr>
                 </pic:pic>
               </a:graphicData>
@@ -3310,6 +3320,7 @@
         <w:jc w:val="center"/>
         <w:textAlignment w:val="baseline"/>
         <w:rPr>
+          <w:rFonts w:ascii="Rockwell" w:hAnsi="Rockwell"/>
           <w:color w:val="000000"/>
           <w:sz w:val="16"/>
           <w:szCs w:val="16"/>
@@ -3317,6 +3328,7 @@
       </w:pPr>
       <w:r>
         <w:rPr>
+          <w:rFonts w:ascii="Rockwell" w:hAnsi="Rockwell"/>
           <w:color w:val="000000"/>
           <w:sz w:val="16"/>
           <w:szCs w:val="16"/>
@@ -3331,6 +3343,7 @@
         <w:jc w:val="center"/>
         <w:textAlignment w:val="baseline"/>
         <w:rPr>
+          <w:rFonts w:ascii="Rockwell" w:hAnsi="Rockwell"/>
           <w:color w:val="000000"/>
           <w:sz w:val="16"/>
           <w:szCs w:val="16"/>
@@ -3338,6 +3351,7 @@
       </w:pPr>
       <w:r>
         <w:rPr>
+          <w:rFonts w:ascii="Rockwell" w:hAnsi="Rockwell"/>
           <w:color w:val="000000"/>
           <w:sz w:val="16"/>
           <w:szCs w:val="16"/>
@@ -3348,66 +3362,53 @@
     <w:p>
       <w:pPr>
         <w:rPr>
-          <w:rFonts w:ascii="Bell MT" w:hAnsi="Bell MT"/>
-        </w:rPr>
-      </w:pPr>
-    </w:p>
-    <w:p>
-      <w:pPr>
-        <w:rPr>
-          <w:rFonts w:ascii="Bell MT" w:hAnsi="Bell MT"/>
+          <w:rFonts w:ascii="Rockwell" w:hAnsi="Rockwell"/>
+        </w:rPr>
+      </w:pPr>
+    </w:p>
+    <w:p>
+      <w:pPr>
+        <w:rPr>
+          <w:rFonts w:ascii="Rockwell" w:hAnsi="Rockwell"/>
           <w:color w:val="000000"/>
         </w:rPr>
       </w:pPr>
       <w:r>
         <w:rPr>
-          <w:rFonts w:ascii="Bell MT" w:hAnsi="Bell MT"/>
+          <w:rFonts w:ascii="Rockwell" w:hAnsi="Rockwell"/>
         </w:rPr>
         <w:t>The correlation coefficient was a very strong (0.93) and while the p-value was not as low as some others, when we expanded the data set to all of California, the correlation remained strong and the p-value decreased considerably (</w:t>
       </w:r>
       <w:r>
         <w:rPr>
-          <w:rFonts w:ascii="Bell MT" w:hAnsi="Bell MT"/>
+          <w:rFonts w:ascii="Rockwell" w:hAnsi="Rockwell"/>
           <w:color w:val="000000"/>
         </w:rPr>
-        <w:t>Correlation coefficient: 0.74, P-value: 0.015667)</w:t>
-      </w:r>
-      <w:r>
-        <w:rPr>
-          <w:rFonts w:ascii="Bell MT" w:hAnsi="Bell MT"/>
-          <w:color w:val="000000"/>
-        </w:rPr>
-        <w:t xml:space="preserve"> </w:t>
-      </w:r>
-      <w:r>
-        <w:rPr>
-          <w:rFonts w:ascii="Bell MT" w:hAnsi="Bell MT"/>
+        <w:t xml:space="preserve">Correlation coefficient: 0.74, P-value: 0.015667) </w:t>
+      </w:r>
+      <w:r>
+        <w:rPr>
+          <w:rFonts w:ascii="Rockwell" w:hAnsi="Rockwell"/>
         </w:rPr>
         <w:t xml:space="preserve">so we feel confident the significance of this relationship </w:t>
       </w:r>
       <w:r>
         <w:rPr>
-          <w:rFonts w:ascii="Bell MT" w:hAnsi="Bell MT"/>
+          <w:rFonts w:ascii="Rockwell" w:hAnsi="Rockwell"/>
         </w:rPr>
         <w:t>at the</w:t>
       </w:r>
       <w:r>
         <w:rPr>
-          <w:rFonts w:ascii="Bell MT" w:hAnsi="Bell MT"/>
-        </w:rPr>
-        <w:t xml:space="preserve"> county level.</w:t>
-      </w:r>
-      <w:r>
-        <w:rPr>
-          <w:rFonts w:ascii="Bell MT" w:hAnsi="Bell MT"/>
-        </w:rPr>
-        <w:t xml:space="preserve"> </w:t>
+          <w:rFonts w:ascii="Rockwell" w:hAnsi="Rockwell"/>
+        </w:rPr>
+        <w:t xml:space="preserve"> county level. </w:t>
       </w:r>
       <w:hyperlink r:id="rId22" w:history="1">
         <w:r>
           <w:rPr>
             <w:rStyle w:val="Hyperlink"/>
-            <w:rFonts w:ascii="Bell MT" w:hAnsi="Bell MT"/>
+            <w:rFonts w:ascii="Rockwell" w:hAnsi="Rockwell"/>
           </w:rPr>
           <w:t>(</w:t>
         </w:r>
@@ -3415,7 +3416,7 @@
         <w:r>
           <w:rPr>
             <w:rStyle w:val="Hyperlink"/>
-            <w:rFonts w:ascii="Bell MT" w:hAnsi="Bell MT"/>
+            <w:rFonts w:ascii="Rockwell" w:hAnsi="Rockwell"/>
           </w:rPr>
           <w:t>see</w:t>
         </w:r>
@@ -3423,7 +3424,7 @@
         <w:r>
           <w:rPr>
             <w:rStyle w:val="Hyperlink"/>
-            <w:rFonts w:ascii="Bell MT" w:hAnsi="Bell MT"/>
+            <w:rFonts w:ascii="Rockwell" w:hAnsi="Rockwell"/>
           </w:rPr>
           <w:t xml:space="preserve"> fig…)</w:t>
         </w:r>
@@ -3432,81 +3433,74 @@
     <w:p>
       <w:pPr>
         <w:rPr>
-          <w:rFonts w:ascii="Bell MT" w:hAnsi="Bell MT"/>
-        </w:rPr>
-      </w:pPr>
-    </w:p>
-    <w:p>
-      <w:pPr>
-        <w:rPr>
-          <w:rFonts w:ascii="Bell MT" w:hAnsi="Bell MT"/>
-        </w:rPr>
-      </w:pPr>
-    </w:p>
-    <w:p>
-      <w:pPr>
-        <w:rPr>
-          <w:rFonts w:ascii="Bell MT" w:hAnsi="Bell MT"/>
-        </w:rPr>
-      </w:pPr>
-      <w:r>
-        <w:rPr>
-          <w:rFonts w:ascii="Bell MT" w:hAnsi="Bell MT"/>
+          <w:rFonts w:ascii="Rockwell" w:hAnsi="Rockwell"/>
+        </w:rPr>
+      </w:pPr>
+    </w:p>
+    <w:p>
+      <w:pPr>
+        <w:rPr>
+          <w:rFonts w:ascii="Rockwell" w:hAnsi="Rockwell"/>
+        </w:rPr>
+      </w:pPr>
+    </w:p>
+    <w:p>
+      <w:pPr>
+        <w:rPr>
+          <w:rFonts w:ascii="Rockwell" w:hAnsi="Rockwell"/>
+        </w:rPr>
+      </w:pPr>
+      <w:r>
+        <w:rPr>
+          <w:rFonts w:ascii="Rockwell" w:hAnsi="Rockwell"/>
         </w:rPr>
         <w:t xml:space="preserve">While it is not </w:t>
       </w:r>
       <w:r>
         <w:rPr>
-          <w:rFonts w:ascii="Bell MT" w:hAnsi="Bell MT"/>
+          <w:rFonts w:ascii="Rockwell" w:hAnsi="Rockwell"/>
         </w:rPr>
         <w:t>surprising</w:t>
       </w:r>
       <w:r>
         <w:rPr>
-          <w:rFonts w:ascii="Bell MT" w:hAnsi="Bell MT"/>
+          <w:rFonts w:ascii="Rockwell" w:hAnsi="Rockwell"/>
         </w:rPr>
         <w:t xml:space="preserve">, it is important to stress that in almost all the data, </w:t>
       </w:r>
       <w:r>
         <w:rPr>
-          <w:rFonts w:ascii="Bell MT" w:hAnsi="Bell MT"/>
+          <w:rFonts w:ascii="Rockwell" w:hAnsi="Rockwell"/>
         </w:rPr>
         <w:t>low-income</w:t>
       </w:r>
       <w:r>
         <w:rPr>
-          <w:rFonts w:ascii="Bell MT" w:hAnsi="Bell MT"/>
+          <w:rFonts w:ascii="Rockwell" w:hAnsi="Rockwell"/>
         </w:rPr>
         <w:t xml:space="preserve"> populations of the same cohorts, whether by race, age or geography, tended to see lower access to healthy food options</w:t>
       </w:r>
       <w:r>
         <w:rPr>
-          <w:rFonts w:ascii="Bell MT" w:hAnsi="Bell MT"/>
+          <w:rFonts w:ascii="Rockwell" w:hAnsi="Rockwell"/>
         </w:rPr>
         <w:t xml:space="preserve"> than those with higher incomes</w:t>
       </w:r>
       <w:r>
         <w:rPr>
-          <w:rFonts w:ascii="Bell MT" w:hAnsi="Bell MT"/>
+          <w:rFonts w:ascii="Rockwell" w:hAnsi="Rockwell"/>
         </w:rPr>
         <w:t xml:space="preserve">. </w:t>
       </w:r>
       <w:r>
         <w:rPr>
-          <w:rFonts w:ascii="Bell MT" w:hAnsi="Bell MT"/>
-        </w:rPr>
-        <w:t xml:space="preserve">While the limitations of this data have </w:t>
-      </w:r>
-      <w:r>
-        <w:rPr>
-          <w:rFonts w:ascii="Bell MT" w:hAnsi="Bell MT"/>
-        </w:rPr>
-        <w:lastRenderedPageBreak/>
-        <w:t>been addressed earlier in this summary, Northern California’s policy makers should do more to increase access to healthy food options for the populations where economic insecurity (and consequently food insecurity) are at there highest.</w:t>
-      </w:r>
-      <w:r>
-        <w:rPr>
-          <w:rFonts w:ascii="Bell MT" w:hAnsi="Bell MT"/>
+          <w:rFonts w:ascii="Rockwell" w:hAnsi="Rockwell"/>
+        </w:rPr>
+        <w:t>While the limitations of this data have been addressed earlier in this summary, Northern California’s policy makers should do more to increase access to healthy food options for the populations where economic insecurity (and consequently food insecurity) are at there highest.</w:t>
+      </w:r>
+      <w:r>
+        <w:rPr>
+          <w:rFonts w:ascii="Rockwell" w:hAnsi="Rockwell"/>
         </w:rPr>
         <w:t xml:space="preserve"> </w:t>
       </w:r>

</xml_diff>